<commit_message>
edited charter & summary, added custom_summary
edited summary.php and added custom_summary.php for monthly summary.
edited feature list, use case,  test case
</commit_message>
<xml_diff>
--- a/CHARTER.docx
+++ b/CHARTER.docx
@@ -127,16 +127,53 @@
           <w:sz w:val="28"/>
           <w:szCs w:val="32"/>
         </w:rPr>
-        <w:t xml:space="preserve"> D.</w:t>
-      </w:r>
-      <w:r>
+        <w:t xml:space="preserve"> D. Yee</w:t>
+      </w:r>
+    </w:p>
+    <w:p>
+      <w:pPr>
+        <w:spacing w:after="0" w:line="240" w:lineRule="auto"/>
+        <w:jc w:val="center"/>
         <w:rPr>
           <w:rFonts w:ascii="Arial" w:hAnsi="Arial" w:cs="Arial"/>
           <w:sz w:val="28"/>
           <w:szCs w:val="32"/>
         </w:rPr>
-        <w:t xml:space="preserve"> Yee</w:t>
-      </w:r>
+      </w:pPr>
+      <w:r>
+        <w:rPr>
+          <w:rFonts w:ascii="Arial" w:hAnsi="Arial" w:cs="Arial"/>
+          <w:sz w:val="28"/>
+          <w:szCs w:val="32"/>
+        </w:rPr>
+        <w:t>Jane Faith</w:t>
+      </w:r>
+      <w:r>
+        <w:rPr>
+          <w:rFonts w:ascii="Arial" w:hAnsi="Arial" w:cs="Arial"/>
+          <w:sz w:val="28"/>
+          <w:szCs w:val="32"/>
+        </w:rPr>
+        <w:t xml:space="preserve"> B.</w:t>
+      </w:r>
+      <w:r>
+        <w:rPr>
+          <w:rFonts w:ascii="Arial" w:hAnsi="Arial" w:cs="Arial"/>
+          <w:sz w:val="28"/>
+          <w:szCs w:val="32"/>
+        </w:rPr>
+        <w:t xml:space="preserve"> </w:t>
+      </w:r>
+      <w:proofErr w:type="spellStart"/>
+      <w:r>
+        <w:rPr>
+          <w:rFonts w:ascii="Arial" w:hAnsi="Arial" w:cs="Arial"/>
+          <w:sz w:val="28"/>
+          <w:szCs w:val="32"/>
+        </w:rPr>
+        <w:t>Abanid</w:t>
+      </w:r>
+      <w:proofErr w:type="spellEnd"/>
     </w:p>
     <w:p>
       <w:pPr>
@@ -148,21 +185,23 @@
           <w:szCs w:val="32"/>
         </w:rPr>
       </w:pPr>
+      <w:proofErr w:type="spellStart"/>
       <w:r>
         <w:rPr>
           <w:rFonts w:ascii="Arial" w:hAnsi="Arial" w:cs="Arial"/>
           <w:sz w:val="28"/>
           <w:szCs w:val="32"/>
         </w:rPr>
-        <w:t>Jane Faith</w:t>
-      </w:r>
+        <w:t>Grazielle</w:t>
+      </w:r>
+      <w:proofErr w:type="spellEnd"/>
       <w:r>
         <w:rPr>
           <w:rFonts w:ascii="Arial" w:hAnsi="Arial" w:cs="Arial"/>
           <w:sz w:val="28"/>
           <w:szCs w:val="32"/>
         </w:rPr>
-        <w:t xml:space="preserve"> B.</w:t>
+        <w:t xml:space="preserve"> </w:t>
       </w:r>
       <w:r>
         <w:rPr>
@@ -170,45 +209,18 @@
           <w:sz w:val="28"/>
           <w:szCs w:val="32"/>
         </w:rPr>
-        <w:t xml:space="preserve"> Abanid</w:t>
-      </w:r>
-      <w:bookmarkStart w:id="0" w:name="_GoBack"/>
-      <w:bookmarkEnd w:id="0"/>
-    </w:p>
-    <w:p>
-      <w:pPr>
-        <w:spacing w:after="0" w:line="240" w:lineRule="auto"/>
-        <w:jc w:val="center"/>
+        <w:t xml:space="preserve">B. </w:t>
+      </w:r>
+      <w:proofErr w:type="spellStart"/>
+      <w:r>
         <w:rPr>
           <w:rFonts w:ascii="Arial" w:hAnsi="Arial" w:cs="Arial"/>
           <w:sz w:val="28"/>
           <w:szCs w:val="32"/>
         </w:rPr>
-      </w:pPr>
-      <w:r>
-        <w:rPr>
-          <w:rFonts w:ascii="Arial" w:hAnsi="Arial" w:cs="Arial"/>
-          <w:sz w:val="28"/>
-          <w:szCs w:val="32"/>
-        </w:rPr>
-        <w:t xml:space="preserve">Grazielle </w:t>
-      </w:r>
-      <w:r>
-        <w:rPr>
-          <w:rFonts w:ascii="Arial" w:hAnsi="Arial" w:cs="Arial"/>
-          <w:sz w:val="28"/>
-          <w:szCs w:val="32"/>
-        </w:rPr>
-        <w:t xml:space="preserve">B. </w:t>
-      </w:r>
-      <w:r>
-        <w:rPr>
-          <w:rFonts w:ascii="Arial" w:hAnsi="Arial" w:cs="Arial"/>
-          <w:sz w:val="28"/>
-          <w:szCs w:val="32"/>
-        </w:rPr>
         <w:t>Leotero</w:t>
       </w:r>
+      <w:proofErr w:type="spellEnd"/>
     </w:p>
     <w:p>
       <w:pPr>
@@ -285,6 +297,7 @@
           <w:szCs w:val="28"/>
         </w:rPr>
       </w:pPr>
+      <w:proofErr w:type="gramStart"/>
       <w:r>
         <w:rPr>
           <w:rFonts w:ascii="Arial" w:hAnsi="Arial" w:cs="Arial"/>
@@ -333,6 +346,7 @@
         </w:rPr>
         <w:t xml:space="preserve"> the business.</w:t>
       </w:r>
+      <w:proofErr w:type="gramEnd"/>
     </w:p>
     <w:p>
       <w:pPr>
@@ -465,6 +479,7 @@
           <w:szCs w:val="24"/>
         </w:rPr>
       </w:pPr>
+      <w:proofErr w:type="spellStart"/>
       <w:r>
         <w:rPr>
           <w:rFonts w:ascii="Arial" w:hAnsi="Arial" w:cs="Arial"/>
@@ -472,8 +487,9 @@
           <w:szCs w:val="24"/>
           <w:lang w:val="fr-CA"/>
         </w:rPr>
-        <w:t xml:space="preserve">After </w:t>
-      </w:r>
+        <w:t>After</w:t>
+      </w:r>
+      <w:proofErr w:type="spellEnd"/>
       <w:r>
         <w:rPr>
           <w:rFonts w:ascii="Arial" w:hAnsi="Arial" w:cs="Arial"/>
@@ -481,7 +497,7 @@
           <w:szCs w:val="24"/>
           <w:lang w:val="fr-CA"/>
         </w:rPr>
-        <w:t>1 week</w:t>
+        <w:t xml:space="preserve"> </w:t>
       </w:r>
       <w:r>
         <w:rPr>
@@ -490,8 +506,9 @@
           <w:szCs w:val="24"/>
           <w:lang w:val="fr-CA"/>
         </w:rPr>
-        <w:t xml:space="preserve"> of documenting the chart</w:t>
-      </w:r>
+        <w:t xml:space="preserve">1 </w:t>
+      </w:r>
+      <w:proofErr w:type="spellStart"/>
       <w:r>
         <w:rPr>
           <w:rFonts w:ascii="Arial" w:hAnsi="Arial" w:cs="Arial"/>
@@ -499,6 +516,45 @@
           <w:szCs w:val="24"/>
           <w:lang w:val="fr-CA"/>
         </w:rPr>
+        <w:t>week</w:t>
+      </w:r>
+      <w:proofErr w:type="spellEnd"/>
+      <w:r>
+        <w:rPr>
+          <w:rFonts w:ascii="Arial" w:hAnsi="Arial" w:cs="Arial"/>
+          <w:sz w:val="24"/>
+          <w:szCs w:val="24"/>
+          <w:lang w:val="fr-CA"/>
+        </w:rPr>
+        <w:t xml:space="preserve"> of </w:t>
+      </w:r>
+      <w:proofErr w:type="spellStart"/>
+      <w:r>
+        <w:rPr>
+          <w:rFonts w:ascii="Arial" w:hAnsi="Arial" w:cs="Arial"/>
+          <w:sz w:val="24"/>
+          <w:szCs w:val="24"/>
+          <w:lang w:val="fr-CA"/>
+        </w:rPr>
+        <w:t>documenting</w:t>
+      </w:r>
+      <w:proofErr w:type="spellEnd"/>
+      <w:r>
+        <w:rPr>
+          <w:rFonts w:ascii="Arial" w:hAnsi="Arial" w:cs="Arial"/>
+          <w:sz w:val="24"/>
+          <w:szCs w:val="24"/>
+          <w:lang w:val="fr-CA"/>
+        </w:rPr>
+        <w:t xml:space="preserve"> the chart</w:t>
+      </w:r>
+      <w:r>
+        <w:rPr>
+          <w:rFonts w:ascii="Arial" w:hAnsi="Arial" w:cs="Arial"/>
+          <w:sz w:val="24"/>
+          <w:szCs w:val="24"/>
+          <w:lang w:val="fr-CA"/>
+        </w:rPr>
         <w:t>er, use cases and test cases,</w:t>
       </w:r>
       <w:r>
@@ -526,7 +582,67 @@
           <w:szCs w:val="24"/>
           <w:lang w:val="fr-CA"/>
         </w:rPr>
-        <w:t>rototype will be initiated.</w:t>
+        <w:t xml:space="preserve">rototype </w:t>
+      </w:r>
+      <w:proofErr w:type="spellStart"/>
+      <w:r>
+        <w:rPr>
+          <w:rFonts w:ascii="Arial" w:hAnsi="Arial" w:cs="Arial"/>
+          <w:sz w:val="24"/>
+          <w:szCs w:val="24"/>
+          <w:lang w:val="fr-CA"/>
+        </w:rPr>
+        <w:t>will</w:t>
+      </w:r>
+      <w:proofErr w:type="spellEnd"/>
+      <w:r>
+        <w:rPr>
+          <w:rFonts w:ascii="Arial" w:hAnsi="Arial" w:cs="Arial"/>
+          <w:sz w:val="24"/>
+          <w:szCs w:val="24"/>
+          <w:lang w:val="fr-CA"/>
+        </w:rPr>
+        <w:t xml:space="preserve"> </w:t>
+      </w:r>
+      <w:proofErr w:type="spellStart"/>
+      <w:r>
+        <w:rPr>
+          <w:rFonts w:ascii="Arial" w:hAnsi="Arial" w:cs="Arial"/>
+          <w:sz w:val="24"/>
+          <w:szCs w:val="24"/>
+          <w:lang w:val="fr-CA"/>
+        </w:rPr>
+        <w:t>be</w:t>
+      </w:r>
+      <w:proofErr w:type="spellEnd"/>
+      <w:r>
+        <w:rPr>
+          <w:rFonts w:ascii="Arial" w:hAnsi="Arial" w:cs="Arial"/>
+          <w:sz w:val="24"/>
+          <w:szCs w:val="24"/>
+          <w:lang w:val="fr-CA"/>
+        </w:rPr>
+        <w:t xml:space="preserve"> </w:t>
+      </w:r>
+      <w:proofErr w:type="spellStart"/>
+      <w:r>
+        <w:rPr>
+          <w:rFonts w:ascii="Arial" w:hAnsi="Arial" w:cs="Arial"/>
+          <w:sz w:val="24"/>
+          <w:szCs w:val="24"/>
+          <w:lang w:val="fr-CA"/>
+        </w:rPr>
+        <w:t>initiated</w:t>
+      </w:r>
+      <w:proofErr w:type="spellEnd"/>
+      <w:r>
+        <w:rPr>
+          <w:rFonts w:ascii="Arial" w:hAnsi="Arial" w:cs="Arial"/>
+          <w:sz w:val="24"/>
+          <w:szCs w:val="24"/>
+          <w:lang w:val="fr-CA"/>
+        </w:rPr>
+        <w:t>.</w:t>
       </w:r>
     </w:p>
     <w:p>
@@ -553,6 +669,7 @@
           <w:szCs w:val="24"/>
         </w:rPr>
       </w:pPr>
+      <w:proofErr w:type="spellStart"/>
       <w:r>
         <w:rPr>
           <w:rFonts w:ascii="Arial" w:hAnsi="Arial" w:cs="Arial"/>
@@ -560,8 +677,9 @@
           <w:szCs w:val="24"/>
           <w:lang w:val="fr-CA"/>
         </w:rPr>
-        <w:t>Within 1.5</w:t>
-      </w:r>
+        <w:t>Within</w:t>
+      </w:r>
+      <w:proofErr w:type="spellEnd"/>
       <w:r>
         <w:rPr>
           <w:rFonts w:ascii="Arial" w:hAnsi="Arial" w:cs="Arial"/>
@@ -569,7 +687,7 @@
           <w:szCs w:val="24"/>
           <w:lang w:val="fr-CA"/>
         </w:rPr>
-        <w:t xml:space="preserve"> months after project initiation, </w:t>
+        <w:t xml:space="preserve"> 1.5</w:t>
       </w:r>
       <w:r>
         <w:rPr>
@@ -578,8 +696,9 @@
           <w:szCs w:val="24"/>
           <w:lang w:val="fr-CA"/>
         </w:rPr>
-        <w:t>the booking schedules  wil</w:t>
-      </w:r>
+        <w:t xml:space="preserve"> </w:t>
+      </w:r>
+      <w:proofErr w:type="spellStart"/>
       <w:r>
         <w:rPr>
           <w:rFonts w:ascii="Arial" w:hAnsi="Arial" w:cs="Arial"/>
@@ -587,8 +706,127 @@
           <w:szCs w:val="24"/>
           <w:lang w:val="fr-CA"/>
         </w:rPr>
+        <w:t>months</w:t>
+      </w:r>
+      <w:proofErr w:type="spellEnd"/>
+      <w:r>
+        <w:rPr>
+          <w:rFonts w:ascii="Arial" w:hAnsi="Arial" w:cs="Arial"/>
+          <w:sz w:val="24"/>
+          <w:szCs w:val="24"/>
+          <w:lang w:val="fr-CA"/>
+        </w:rPr>
+        <w:t xml:space="preserve"> </w:t>
+      </w:r>
+      <w:proofErr w:type="spellStart"/>
+      <w:r>
+        <w:rPr>
+          <w:rFonts w:ascii="Arial" w:hAnsi="Arial" w:cs="Arial"/>
+          <w:sz w:val="24"/>
+          <w:szCs w:val="24"/>
+          <w:lang w:val="fr-CA"/>
+        </w:rPr>
+        <w:t>after</w:t>
+      </w:r>
+      <w:proofErr w:type="spellEnd"/>
+      <w:r>
+        <w:rPr>
+          <w:rFonts w:ascii="Arial" w:hAnsi="Arial" w:cs="Arial"/>
+          <w:sz w:val="24"/>
+          <w:szCs w:val="24"/>
+          <w:lang w:val="fr-CA"/>
+        </w:rPr>
+        <w:t xml:space="preserve"> </w:t>
+      </w:r>
+      <w:proofErr w:type="spellStart"/>
+      <w:r>
+        <w:rPr>
+          <w:rFonts w:ascii="Arial" w:hAnsi="Arial" w:cs="Arial"/>
+          <w:sz w:val="24"/>
+          <w:szCs w:val="24"/>
+          <w:lang w:val="fr-CA"/>
+        </w:rPr>
+        <w:t>project</w:t>
+      </w:r>
+      <w:proofErr w:type="spellEnd"/>
+      <w:r>
+        <w:rPr>
+          <w:rFonts w:ascii="Arial" w:hAnsi="Arial" w:cs="Arial"/>
+          <w:sz w:val="24"/>
+          <w:szCs w:val="24"/>
+          <w:lang w:val="fr-CA"/>
+        </w:rPr>
+        <w:t xml:space="preserve"> initiation, </w:t>
+      </w:r>
+      <w:r>
+        <w:rPr>
+          <w:rFonts w:ascii="Arial" w:hAnsi="Arial" w:cs="Arial"/>
+          <w:sz w:val="24"/>
+          <w:szCs w:val="24"/>
+          <w:lang w:val="fr-CA"/>
+        </w:rPr>
+        <w:t xml:space="preserve">the </w:t>
+      </w:r>
+      <w:proofErr w:type="spellStart"/>
+      <w:r>
+        <w:rPr>
+          <w:rFonts w:ascii="Arial" w:hAnsi="Arial" w:cs="Arial"/>
+          <w:sz w:val="24"/>
+          <w:szCs w:val="24"/>
+          <w:lang w:val="fr-CA"/>
+        </w:rPr>
+        <w:t>booking</w:t>
+      </w:r>
+      <w:proofErr w:type="spellEnd"/>
+      <w:r>
+        <w:rPr>
+          <w:rFonts w:ascii="Arial" w:hAnsi="Arial" w:cs="Arial"/>
+          <w:sz w:val="24"/>
+          <w:szCs w:val="24"/>
+          <w:lang w:val="fr-CA"/>
+        </w:rPr>
+        <w:t xml:space="preserve"> </w:t>
+      </w:r>
+      <w:proofErr w:type="spellStart"/>
+      <w:r>
+        <w:rPr>
+          <w:rFonts w:ascii="Arial" w:hAnsi="Arial" w:cs="Arial"/>
+          <w:sz w:val="24"/>
+          <w:szCs w:val="24"/>
+          <w:lang w:val="fr-CA"/>
+        </w:rPr>
+        <w:t>schedules</w:t>
+      </w:r>
+      <w:proofErr w:type="spellEnd"/>
+      <w:r>
+        <w:rPr>
+          <w:rFonts w:ascii="Arial" w:hAnsi="Arial" w:cs="Arial"/>
+          <w:sz w:val="24"/>
+          <w:szCs w:val="24"/>
+          <w:lang w:val="fr-CA"/>
+        </w:rPr>
+        <w:t xml:space="preserve">  </w:t>
+      </w:r>
+      <w:proofErr w:type="spellStart"/>
+      <w:r>
+        <w:rPr>
+          <w:rFonts w:ascii="Arial" w:hAnsi="Arial" w:cs="Arial"/>
+          <w:sz w:val="24"/>
+          <w:szCs w:val="24"/>
+          <w:lang w:val="fr-CA"/>
+        </w:rPr>
+        <w:t>wil</w:t>
+      </w:r>
+      <w:r>
+        <w:rPr>
+          <w:rFonts w:ascii="Arial" w:hAnsi="Arial" w:cs="Arial"/>
+          <w:sz w:val="24"/>
+          <w:szCs w:val="24"/>
+          <w:lang w:val="fr-CA"/>
+        </w:rPr>
         <w:t>l</w:t>
       </w:r>
+      <w:proofErr w:type="spellEnd"/>
       <w:r>
         <w:rPr>
           <w:rFonts w:ascii="Arial" w:hAnsi="Arial" w:cs="Arial"/>
@@ -596,7 +834,207 @@
           <w:szCs w:val="24"/>
           <w:lang w:val="fr-CA"/>
         </w:rPr>
-        <w:t xml:space="preserve"> be able to be inserted in the database, and the summary of all the revenues and expenses will be available for viewing.</w:t>
+        <w:t xml:space="preserve"> </w:t>
+      </w:r>
+      <w:proofErr w:type="spellStart"/>
+      <w:r>
+        <w:rPr>
+          <w:rFonts w:ascii="Arial" w:hAnsi="Arial" w:cs="Arial"/>
+          <w:sz w:val="24"/>
+          <w:szCs w:val="24"/>
+          <w:lang w:val="fr-CA"/>
+        </w:rPr>
+        <w:t>be</w:t>
+      </w:r>
+      <w:proofErr w:type="spellEnd"/>
+      <w:r>
+        <w:rPr>
+          <w:rFonts w:ascii="Arial" w:hAnsi="Arial" w:cs="Arial"/>
+          <w:sz w:val="24"/>
+          <w:szCs w:val="24"/>
+          <w:lang w:val="fr-CA"/>
+        </w:rPr>
+        <w:t xml:space="preserve"> able to </w:t>
+      </w:r>
+      <w:proofErr w:type="spellStart"/>
+      <w:r>
+        <w:rPr>
+          <w:rFonts w:ascii="Arial" w:hAnsi="Arial" w:cs="Arial"/>
+          <w:sz w:val="24"/>
+          <w:szCs w:val="24"/>
+          <w:lang w:val="fr-CA"/>
+        </w:rPr>
+        <w:t>be</w:t>
+      </w:r>
+      <w:proofErr w:type="spellEnd"/>
+      <w:r>
+        <w:rPr>
+          <w:rFonts w:ascii="Arial" w:hAnsi="Arial" w:cs="Arial"/>
+          <w:sz w:val="24"/>
+          <w:szCs w:val="24"/>
+          <w:lang w:val="fr-CA"/>
+        </w:rPr>
+        <w:t xml:space="preserve"> </w:t>
+      </w:r>
+      <w:proofErr w:type="spellStart"/>
+      <w:r>
+        <w:rPr>
+          <w:rFonts w:ascii="Arial" w:hAnsi="Arial" w:cs="Arial"/>
+          <w:sz w:val="24"/>
+          <w:szCs w:val="24"/>
+          <w:lang w:val="fr-CA"/>
+        </w:rPr>
+        <w:t>inserted</w:t>
+      </w:r>
+      <w:proofErr w:type="spellEnd"/>
+      <w:r>
+        <w:rPr>
+          <w:rFonts w:ascii="Arial" w:hAnsi="Arial" w:cs="Arial"/>
+          <w:sz w:val="24"/>
+          <w:szCs w:val="24"/>
+          <w:lang w:val="fr-CA"/>
+        </w:rPr>
+        <w:t xml:space="preserve"> in the </w:t>
+      </w:r>
+      <w:proofErr w:type="spellStart"/>
+      <w:r>
+        <w:rPr>
+          <w:rFonts w:ascii="Arial" w:hAnsi="Arial" w:cs="Arial"/>
+          <w:sz w:val="24"/>
+          <w:szCs w:val="24"/>
+          <w:lang w:val="fr-CA"/>
+        </w:rPr>
+        <w:t>database</w:t>
+      </w:r>
+      <w:proofErr w:type="spellEnd"/>
+      <w:r>
+        <w:rPr>
+          <w:rFonts w:ascii="Arial" w:hAnsi="Arial" w:cs="Arial"/>
+          <w:sz w:val="24"/>
+          <w:szCs w:val="24"/>
+          <w:lang w:val="fr-CA"/>
+        </w:rPr>
+        <w:t xml:space="preserve">, and the </w:t>
+      </w:r>
+      <w:proofErr w:type="spellStart"/>
+      <w:r>
+        <w:rPr>
+          <w:rFonts w:ascii="Arial" w:hAnsi="Arial" w:cs="Arial"/>
+          <w:sz w:val="24"/>
+          <w:szCs w:val="24"/>
+          <w:lang w:val="fr-CA"/>
+        </w:rPr>
+        <w:t>summary</w:t>
+      </w:r>
+      <w:proofErr w:type="spellEnd"/>
+      <w:r>
+        <w:rPr>
+          <w:rFonts w:ascii="Arial" w:hAnsi="Arial" w:cs="Arial"/>
+          <w:sz w:val="24"/>
+          <w:szCs w:val="24"/>
+          <w:lang w:val="fr-CA"/>
+        </w:rPr>
+        <w:t xml:space="preserve"> of all the revenues and </w:t>
+      </w:r>
+      <w:proofErr w:type="spellStart"/>
+      <w:r>
+        <w:rPr>
+          <w:rFonts w:ascii="Arial" w:hAnsi="Arial" w:cs="Arial"/>
+          <w:sz w:val="24"/>
+          <w:szCs w:val="24"/>
+          <w:lang w:val="fr-CA"/>
+        </w:rPr>
+        <w:t>expenses</w:t>
+      </w:r>
+      <w:proofErr w:type="spellEnd"/>
+      <w:r>
+        <w:rPr>
+          <w:rFonts w:ascii="Arial" w:hAnsi="Arial" w:cs="Arial"/>
+          <w:sz w:val="24"/>
+          <w:szCs w:val="24"/>
+          <w:lang w:val="fr-CA"/>
+        </w:rPr>
+        <w:t xml:space="preserve"> </w:t>
+      </w:r>
+      <w:proofErr w:type="spellStart"/>
+      <w:r>
+        <w:rPr>
+          <w:rFonts w:ascii="Arial" w:hAnsi="Arial" w:cs="Arial"/>
+          <w:sz w:val="24"/>
+          <w:szCs w:val="24"/>
+          <w:lang w:val="fr-CA"/>
+        </w:rPr>
+        <w:t>will</w:t>
+      </w:r>
+      <w:proofErr w:type="spellEnd"/>
+      <w:r>
+        <w:rPr>
+          <w:rFonts w:ascii="Arial" w:hAnsi="Arial" w:cs="Arial"/>
+          <w:sz w:val="24"/>
+          <w:szCs w:val="24"/>
+          <w:lang w:val="fr-CA"/>
+        </w:rPr>
+        <w:t xml:space="preserve"> </w:t>
+      </w:r>
+      <w:proofErr w:type="spellStart"/>
+      <w:r>
+        <w:rPr>
+          <w:rFonts w:ascii="Arial" w:hAnsi="Arial" w:cs="Arial"/>
+          <w:sz w:val="24"/>
+          <w:szCs w:val="24"/>
+          <w:lang w:val="fr-CA"/>
+        </w:rPr>
+        <w:t>be</w:t>
+      </w:r>
+      <w:proofErr w:type="spellEnd"/>
+      <w:r>
+        <w:rPr>
+          <w:rFonts w:ascii="Arial" w:hAnsi="Arial" w:cs="Arial"/>
+          <w:sz w:val="24"/>
+          <w:szCs w:val="24"/>
+          <w:lang w:val="fr-CA"/>
+        </w:rPr>
+        <w:t xml:space="preserve"> </w:t>
+      </w:r>
+      <w:proofErr w:type="spellStart"/>
+      <w:r>
+        <w:rPr>
+          <w:rFonts w:ascii="Arial" w:hAnsi="Arial" w:cs="Arial"/>
+          <w:sz w:val="24"/>
+          <w:szCs w:val="24"/>
+          <w:lang w:val="fr-CA"/>
+        </w:rPr>
+        <w:t>available</w:t>
+      </w:r>
+      <w:proofErr w:type="spellEnd"/>
+      <w:r>
+        <w:rPr>
+          <w:rFonts w:ascii="Arial" w:hAnsi="Arial" w:cs="Arial"/>
+          <w:sz w:val="24"/>
+          <w:szCs w:val="24"/>
+          <w:lang w:val="fr-CA"/>
+        </w:rPr>
+        <w:t xml:space="preserve"> for </w:t>
+      </w:r>
+      <w:proofErr w:type="spellStart"/>
+      <w:r>
+        <w:rPr>
+          <w:rFonts w:ascii="Arial" w:hAnsi="Arial" w:cs="Arial"/>
+          <w:sz w:val="24"/>
+          <w:szCs w:val="24"/>
+          <w:lang w:val="fr-CA"/>
+        </w:rPr>
+        <w:t>viewing</w:t>
+      </w:r>
+      <w:proofErr w:type="spellEnd"/>
+      <w:r>
+        <w:rPr>
+          <w:rFonts w:ascii="Arial" w:hAnsi="Arial" w:cs="Arial"/>
+          <w:sz w:val="24"/>
+          <w:szCs w:val="24"/>
+          <w:lang w:val="fr-CA"/>
+        </w:rPr>
+        <w:t>.</w:t>
       </w:r>
     </w:p>
     <w:p>
@@ -798,7 +1236,7 @@
           <w:sz w:val="24"/>
           <w:szCs w:val="24"/>
         </w:rPr>
-        <w:t>Calendar View</w:t>
+        <w:t>Event List</w:t>
       </w:r>
     </w:p>
     <w:p>
@@ -821,29 +1259,6 @@
           <w:sz w:val="24"/>
           <w:szCs w:val="24"/>
         </w:rPr>
-        <w:t>Event List</w:t>
-      </w:r>
-    </w:p>
-    <w:p>
-      <w:pPr>
-        <w:numPr>
-          <w:ilvl w:val="1"/>
-          <w:numId w:val="3"/>
-        </w:numPr>
-        <w:spacing w:after="0" w:line="360" w:lineRule="auto"/>
-        <w:rPr>
-          <w:rFonts w:ascii="Arial" w:hAnsi="Arial" w:cs="Arial"/>
-          <w:sz w:val="24"/>
-          <w:szCs w:val="24"/>
-          <w:lang w:val="en-PH"/>
-        </w:rPr>
-      </w:pPr>
-      <w:r>
-        <w:rPr>
-          <w:rFonts w:ascii="Arial" w:hAnsi="Arial" w:cs="Arial"/>
-          <w:sz w:val="24"/>
-          <w:szCs w:val="24"/>
-        </w:rPr>
         <w:t>Add Event</w:t>
       </w:r>
     </w:p>
@@ -1113,7 +1528,31 @@
           <w:sz w:val="24"/>
           <w:szCs w:val="24"/>
         </w:rPr>
-        <w:t>A list of scheduled events in the resort will be viewed.</w:t>
+        <w:t xml:space="preserve">A </w:t>
+      </w:r>
+      <w:r>
+        <w:rPr>
+          <w:rFonts w:ascii="Arial" w:hAnsi="Arial" w:cs="Arial"/>
+          <w:sz w:val="24"/>
+          <w:szCs w:val="24"/>
+        </w:rPr>
+        <w:t>calendar with</w:t>
+      </w:r>
+      <w:r>
+        <w:rPr>
+          <w:rFonts w:ascii="Arial" w:hAnsi="Arial" w:cs="Arial"/>
+          <w:sz w:val="24"/>
+          <w:szCs w:val="24"/>
+        </w:rPr>
+        <w:t xml:space="preserve"> the highlighted days of events </w:t>
+      </w:r>
+      <w:r>
+        <w:rPr>
+          <w:rFonts w:ascii="Arial" w:hAnsi="Arial" w:cs="Arial"/>
+          <w:sz w:val="24"/>
+          <w:szCs w:val="24"/>
+        </w:rPr>
+        <w:t>will be viewed.</w:t>
       </w:r>
     </w:p>
     <w:p>
@@ -1124,7 +1563,6 @@
           <w:rFonts w:ascii="Arial" w:hAnsi="Arial" w:cs="Arial"/>
           <w:sz w:val="24"/>
           <w:szCs w:val="24"/>
-          <w:lang w:val="en-PH"/>
         </w:rPr>
       </w:pPr>
     </w:p>
@@ -1134,21 +1572,20 @@
         <w:jc w:val="both"/>
         <w:rPr>
           <w:rFonts w:ascii="Arial" w:hAnsi="Arial" w:cs="Arial"/>
-          <w:b/>
-          <w:bCs/>
-          <w:sz w:val="24"/>
-          <w:szCs w:val="24"/>
-        </w:rPr>
-      </w:pPr>
-      <w:r>
-        <w:rPr>
-          <w:rFonts w:ascii="Arial" w:hAnsi="Arial" w:cs="Arial"/>
-          <w:b/>
-          <w:bCs/>
-          <w:sz w:val="24"/>
-          <w:szCs w:val="24"/>
-        </w:rPr>
-        <w:t>Calendar View</w:t>
+          <w:sz w:val="24"/>
+          <w:szCs w:val="24"/>
+          <w:lang w:val="en-PH"/>
+        </w:rPr>
+      </w:pPr>
+      <w:r>
+        <w:rPr>
+          <w:rFonts w:ascii="Arial" w:hAnsi="Arial" w:cs="Arial"/>
+          <w:b/>
+          <w:bCs/>
+          <w:sz w:val="24"/>
+          <w:szCs w:val="24"/>
+        </w:rPr>
+        <w:t>Event List</w:t>
       </w:r>
     </w:p>
     <w:p>
@@ -1159,7 +1596,6 @@
           <w:rFonts w:ascii="Arial" w:hAnsi="Arial" w:cs="Arial"/>
           <w:sz w:val="24"/>
           <w:szCs w:val="24"/>
-          <w:lang w:val="en-PH"/>
         </w:rPr>
       </w:pPr>
       <w:r>
@@ -1178,7 +1614,23 @@
           <w:sz w:val="24"/>
           <w:szCs w:val="24"/>
         </w:rPr>
-        <w:t>Viewing of the calendar with the highlighted days of events.</w:t>
+        <w:t>A list of events will be displayed</w:t>
+      </w:r>
+      <w:r>
+        <w:rPr>
+          <w:rFonts w:ascii="Arial" w:hAnsi="Arial" w:cs="Arial"/>
+          <w:sz w:val="24"/>
+          <w:szCs w:val="24"/>
+        </w:rPr>
+        <w:t xml:space="preserve"> when a highlighted day is clicked</w:t>
+      </w:r>
+      <w:r>
+        <w:rPr>
+          <w:rFonts w:ascii="Arial" w:hAnsi="Arial" w:cs="Arial"/>
+          <w:sz w:val="24"/>
+          <w:szCs w:val="24"/>
+        </w:rPr>
+        <w:t>.</w:t>
       </w:r>
     </w:p>
     <w:p>
@@ -1187,10 +1639,9 @@
         <w:jc w:val="both"/>
         <w:rPr>
           <w:rFonts w:ascii="Arial" w:hAnsi="Arial" w:cs="Arial"/>
-          <w:b/>
-          <w:bCs/>
-          <w:sz w:val="24"/>
-          <w:szCs w:val="24"/>
+          <w:sz w:val="24"/>
+          <w:szCs w:val="24"/>
+          <w:lang w:val="en-PH"/>
         </w:rPr>
       </w:pPr>
     </w:p>
@@ -1213,7 +1664,7 @@
           <w:sz w:val="24"/>
           <w:szCs w:val="24"/>
         </w:rPr>
-        <w:t>Event List</w:t>
+        <w:t>Add Event</w:t>
       </w:r>
     </w:p>
     <w:p>
@@ -1224,6 +1675,7 @@
           <w:rFonts w:ascii="Arial" w:hAnsi="Arial" w:cs="Arial"/>
           <w:sz w:val="24"/>
           <w:szCs w:val="24"/>
+          <w:lang w:val="en-PH"/>
         </w:rPr>
       </w:pPr>
       <w:r>
@@ -1242,7 +1694,7 @@
           <w:sz w:val="24"/>
           <w:szCs w:val="24"/>
         </w:rPr>
-        <w:t>A list of events will be displayed.</w:t>
+        <w:t>A form for adding events will be displayed.</w:t>
       </w:r>
     </w:p>
     <w:p>
@@ -1276,7 +1728,8 @@
           <w:sz w:val="24"/>
           <w:szCs w:val="24"/>
         </w:rPr>
-        <w:t>Add Event</w:t>
+        <w:lastRenderedPageBreak/>
+        <w:t>View Customer Database</w:t>
       </w:r>
     </w:p>
     <w:p>
@@ -1293,77 +1746,31 @@
       <w:r>
         <w:rPr>
           <w:rFonts w:ascii="Arial" w:hAnsi="Arial" w:cs="Arial"/>
-          <w:b/>
-          <w:bCs/>
           <w:sz w:val="24"/>
           <w:szCs w:val="24"/>
         </w:rPr>
         <w:tab/>
-      </w:r>
-      <w:r>
-        <w:rPr>
-          <w:rFonts w:ascii="Arial" w:hAnsi="Arial" w:cs="Arial"/>
-          <w:sz w:val="24"/>
-          <w:szCs w:val="24"/>
-        </w:rPr>
-        <w:t>A form for adding events will be displayed.</w:t>
-      </w:r>
-    </w:p>
-    <w:p>
-      <w:pPr>
-        <w:spacing w:after="0" w:line="360" w:lineRule="auto"/>
-        <w:jc w:val="both"/>
-        <w:rPr>
-          <w:rFonts w:ascii="Arial" w:hAnsi="Arial" w:cs="Arial"/>
-          <w:b/>
-          <w:bCs/>
-          <w:sz w:val="24"/>
-          <w:szCs w:val="24"/>
-        </w:rPr>
-      </w:pPr>
-    </w:p>
-    <w:p>
-      <w:pPr>
-        <w:spacing w:after="0" w:line="360" w:lineRule="auto"/>
-        <w:jc w:val="both"/>
-        <w:rPr>
-          <w:rFonts w:ascii="Arial" w:hAnsi="Arial" w:cs="Arial"/>
-          <w:sz w:val="24"/>
-          <w:szCs w:val="24"/>
-          <w:lang w:val="en-PH"/>
-        </w:rPr>
-      </w:pPr>
-      <w:r>
-        <w:rPr>
-          <w:rFonts w:ascii="Arial" w:hAnsi="Arial" w:cs="Arial"/>
-          <w:b/>
-          <w:bCs/>
-          <w:sz w:val="24"/>
-          <w:szCs w:val="24"/>
-        </w:rPr>
-        <w:t>View Customer Database</w:t>
-      </w:r>
-    </w:p>
-    <w:p>
-      <w:pPr>
-        <w:spacing w:after="0" w:line="360" w:lineRule="auto"/>
-        <w:jc w:val="both"/>
-        <w:rPr>
-          <w:rFonts w:ascii="Arial" w:hAnsi="Arial" w:cs="Arial"/>
-          <w:sz w:val="24"/>
-          <w:szCs w:val="24"/>
-          <w:lang w:val="en-PH"/>
-        </w:rPr>
-      </w:pPr>
-      <w:r>
-        <w:rPr>
-          <w:rFonts w:ascii="Arial" w:hAnsi="Arial" w:cs="Arial"/>
-          <w:sz w:val="24"/>
-          <w:szCs w:val="24"/>
-        </w:rPr>
-        <w:tab/>
-        <w:t>A list of customers together with their contact information will be viewed; the information can be edited or deleted.</w:t>
-      </w:r>
+        <w:t>A list of customers together with their contact information will be viewed</w:t>
+      </w:r>
+      <w:r>
+        <w:rPr>
+          <w:rFonts w:ascii="Arial" w:hAnsi="Arial" w:cs="Arial"/>
+          <w:sz w:val="24"/>
+          <w:szCs w:val="24"/>
+        </w:rPr>
+        <w:t>.</w:t>
+      </w:r>
+    </w:p>
+    <w:p>
+      <w:pPr>
+        <w:spacing w:after="0" w:line="360" w:lineRule="auto"/>
+        <w:rPr>
+          <w:rFonts w:ascii="Arial" w:hAnsi="Arial" w:cs="Arial"/>
+          <w:b/>
+          <w:sz w:val="28"/>
+          <w:szCs w:val="24"/>
+        </w:rPr>
+      </w:pPr>
     </w:p>
     <w:p>
       <w:pPr>
@@ -1694,7 +2101,25 @@
           <w:sz w:val="24"/>
           <w:szCs w:val="24"/>
         </w:rPr>
-        <w:t>Mr. Placido owns the business.</w:t>
+        <w:t xml:space="preserve">Mr. </w:t>
+      </w:r>
+      <w:proofErr w:type="spellStart"/>
+      <w:r>
+        <w:rPr>
+          <w:rFonts w:ascii="Arial" w:hAnsi="Arial" w:cs="Arial"/>
+          <w:sz w:val="24"/>
+          <w:szCs w:val="24"/>
+        </w:rPr>
+        <w:t>Placido</w:t>
+      </w:r>
+      <w:proofErr w:type="spellEnd"/>
+      <w:r>
+        <w:rPr>
+          <w:rFonts w:ascii="Arial" w:hAnsi="Arial" w:cs="Arial"/>
+          <w:sz w:val="24"/>
+          <w:szCs w:val="24"/>
+        </w:rPr>
+        <w:t xml:space="preserve"> owns the business.</w:t>
       </w:r>
       <w:r>
         <w:rPr>
@@ -1729,7 +2154,7 @@
           <w:szCs w:val="28"/>
           <w:lang w:val="en-PH"/>
         </w:rPr>
-        <w:t xml:space="preserve"> because of his other business. </w:t>
+        <w:t xml:space="preserve"> because of his other business</w:t>
       </w:r>
       <w:r>
         <w:rPr>
@@ -1738,6 +2163,24 @@
           <w:szCs w:val="28"/>
           <w:lang w:val="en-PH"/>
         </w:rPr>
+        <w:t>es</w:t>
+      </w:r>
+      <w:r>
+        <w:rPr>
+          <w:rFonts w:ascii="Arial" w:hAnsi="Arial" w:cs="Arial"/>
+          <w:sz w:val="24"/>
+          <w:szCs w:val="28"/>
+          <w:lang w:val="en-PH"/>
+        </w:rPr>
+        <w:t xml:space="preserve">. </w:t>
+      </w:r>
+      <w:r>
+        <w:rPr>
+          <w:rFonts w:ascii="Arial" w:hAnsi="Arial" w:cs="Arial"/>
+          <w:sz w:val="24"/>
+          <w:szCs w:val="28"/>
+          <w:lang w:val="en-PH"/>
+        </w:rPr>
         <w:t>He</w:t>
       </w:r>
       <w:r>
@@ -1747,7 +2190,25 @@
           <w:szCs w:val="28"/>
           <w:lang w:val="en-PH"/>
         </w:rPr>
-        <w:t xml:space="preserve"> wants to monitor the status of his business anytime, anywhere. Whenever he is out of town and meets someone who would like to book an event, he can then easily book the event through his mobile device.</w:t>
+        <w:t xml:space="preserve"> wants to monitor the status of his business anytime, anywhere. Whenever he is out of town and meets someone who would like to book an event, he </w:t>
+      </w:r>
+      <w:r>
+        <w:rPr>
+          <w:rFonts w:ascii="Arial" w:hAnsi="Arial" w:cs="Arial"/>
+          <w:sz w:val="24"/>
+          <w:szCs w:val="28"/>
+          <w:lang w:val="en-PH"/>
+        </w:rPr>
+        <w:t>wants to</w:t>
+      </w:r>
+      <w:r>
+        <w:rPr>
+          <w:rFonts w:ascii="Arial" w:hAnsi="Arial" w:cs="Arial"/>
+          <w:sz w:val="24"/>
+          <w:szCs w:val="28"/>
+          <w:lang w:val="en-PH"/>
+        </w:rPr>
+        <w:t xml:space="preserve"> easily book the event through his mobile device.</w:t>
       </w:r>
     </w:p>
     <w:p>
@@ -1915,43 +2376,6 @@
     <w:p>
       <w:pPr>
         <w:spacing w:after="0" w:line="360" w:lineRule="auto"/>
-        <w:ind w:left="720"/>
-        <w:rPr>
-          <w:rFonts w:ascii="Arial" w:hAnsi="Arial" w:cs="Arial"/>
-          <w:sz w:val="24"/>
-          <w:szCs w:val="24"/>
-          <w:lang w:val="en-PH"/>
-        </w:rPr>
-      </w:pPr>
-    </w:p>
-    <w:p>
-      <w:pPr>
-        <w:spacing w:after="0" w:line="360" w:lineRule="auto"/>
-        <w:ind w:left="720"/>
-        <w:rPr>
-          <w:rFonts w:ascii="Arial" w:hAnsi="Arial" w:cs="Arial"/>
-          <w:sz w:val="24"/>
-          <w:szCs w:val="24"/>
-          <w:lang w:val="en-PH"/>
-        </w:rPr>
-      </w:pPr>
-    </w:p>
-    <w:p>
-      <w:pPr>
-        <w:spacing w:after="0" w:line="360" w:lineRule="auto"/>
-        <w:ind w:left="720"/>
-        <w:rPr>
-          <w:rFonts w:ascii="Arial" w:hAnsi="Arial" w:cs="Arial"/>
-          <w:sz w:val="24"/>
-          <w:szCs w:val="24"/>
-          <w:lang w:val="en-PH"/>
-        </w:rPr>
-      </w:pPr>
-    </w:p>
-    <w:p>
-      <w:pPr>
-        <w:spacing w:after="0" w:line="360" w:lineRule="auto"/>
-        <w:ind w:left="720"/>
         <w:rPr>
           <w:rFonts w:ascii="Arial" w:hAnsi="Arial" w:cs="Arial"/>
           <w:sz w:val="24"/>
@@ -1978,6 +2402,7 @@
           <w:sz w:val="28"/>
           <w:szCs w:val="24"/>
         </w:rPr>
+        <w:lastRenderedPageBreak/>
         <w:t>USE AND TEST CASES</w:t>
       </w:r>
     </w:p>
@@ -2129,7 +2554,7 @@
           <w:sz w:val="24"/>
           <w:szCs w:val="24"/>
         </w:rPr>
-        <w:t>Clerk</w:t>
+        <w:t>Proprietor</w:t>
       </w:r>
     </w:p>
     <w:p>
@@ -2249,7 +2674,39 @@
           <w:sz w:val="24"/>
           <w:szCs w:val="24"/>
         </w:rPr>
-        <w:t>In the revenue page, clerk clicks “view”.</w:t>
+        <w:t xml:space="preserve">In the </w:t>
+      </w:r>
+      <w:r>
+        <w:rPr>
+          <w:rFonts w:ascii="Arial" w:hAnsi="Arial" w:cs="Arial"/>
+          <w:sz w:val="24"/>
+          <w:szCs w:val="24"/>
+        </w:rPr>
+        <w:t>main page</w:t>
+      </w:r>
+      <w:r>
+        <w:rPr>
+          <w:rFonts w:ascii="Arial" w:hAnsi="Arial" w:cs="Arial"/>
+          <w:sz w:val="24"/>
+          <w:szCs w:val="24"/>
+        </w:rPr>
+        <w:t xml:space="preserve">, </w:t>
+      </w:r>
+      <w:r>
+        <w:rPr>
+          <w:rFonts w:ascii="Arial" w:hAnsi="Arial" w:cs="Arial"/>
+          <w:sz w:val="24"/>
+          <w:szCs w:val="24"/>
+        </w:rPr>
+        <w:t>proprietor clicks “Revenues</w:t>
+      </w:r>
+      <w:r>
+        <w:rPr>
+          <w:rFonts w:ascii="Arial" w:hAnsi="Arial" w:cs="Arial"/>
+          <w:sz w:val="24"/>
+          <w:szCs w:val="24"/>
+        </w:rPr>
+        <w:t>”.</w:t>
       </w:r>
     </w:p>
     <w:p>
@@ -2278,7 +2735,15 @@
           <w:sz w:val="24"/>
           <w:szCs w:val="24"/>
         </w:rPr>
-        <w:t>In the view page, a list of all the revenue transactions together with the information about the said transaction is displayed.</w:t>
+        <w:t xml:space="preserve">A </w:t>
+      </w:r>
+      <w:r>
+        <w:rPr>
+          <w:rFonts w:ascii="Arial" w:hAnsi="Arial" w:cs="Arial"/>
+          <w:sz w:val="24"/>
+          <w:szCs w:val="24"/>
+        </w:rPr>
+        <w:t>list of all the revenue transactions together with the information about the said transaction is displayed.</w:t>
       </w:r>
     </w:p>
     <w:p>
@@ -2375,6 +2840,7 @@
           <w:lang w:val="en-PH"/>
         </w:rPr>
       </w:pPr>
+      <w:proofErr w:type="gramStart"/>
       <w:r>
         <w:rPr>
           <w:rFonts w:ascii="Arial" w:hAnsi="Arial" w:cs="Arial"/>
@@ -2401,8 +2867,49 @@
           <w:sz w:val="24"/>
           <w:szCs w:val="24"/>
         </w:rPr>
-        <w:t>The clerk clicks “view” in the revenue page.</w:t>
-      </w:r>
+        <w:t>The proprietor</w:t>
+      </w:r>
+      <w:r>
+        <w:rPr>
+          <w:rFonts w:ascii="Arial" w:hAnsi="Arial" w:cs="Arial"/>
+          <w:sz w:val="24"/>
+          <w:szCs w:val="24"/>
+        </w:rPr>
+        <w:t xml:space="preserve"> clicks “</w:t>
+      </w:r>
+      <w:r>
+        <w:rPr>
+          <w:rFonts w:ascii="Arial" w:hAnsi="Arial" w:cs="Arial"/>
+          <w:sz w:val="24"/>
+          <w:szCs w:val="24"/>
+        </w:rPr>
+        <w:t>Revenues</w:t>
+      </w:r>
+      <w:r>
+        <w:rPr>
+          <w:rFonts w:ascii="Arial" w:hAnsi="Arial" w:cs="Arial"/>
+          <w:sz w:val="24"/>
+          <w:szCs w:val="24"/>
+        </w:rPr>
+        <w:t xml:space="preserve">” in the </w:t>
+      </w:r>
+      <w:r>
+        <w:rPr>
+          <w:rFonts w:ascii="Arial" w:hAnsi="Arial" w:cs="Arial"/>
+          <w:sz w:val="24"/>
+          <w:szCs w:val="24"/>
+        </w:rPr>
+        <w:t>main</w:t>
+      </w:r>
+      <w:r>
+        <w:rPr>
+          <w:rFonts w:ascii="Arial" w:hAnsi="Arial" w:cs="Arial"/>
+          <w:sz w:val="24"/>
+          <w:szCs w:val="24"/>
+        </w:rPr>
+        <w:t xml:space="preserve"> page.</w:t>
+      </w:r>
+      <w:proofErr w:type="gramEnd"/>
     </w:p>
     <w:p>
       <w:pPr>
@@ -2617,7 +3124,6 @@
           <w:sz w:val="24"/>
           <w:szCs w:val="24"/>
         </w:rPr>
-        <w:lastRenderedPageBreak/>
         <w:t xml:space="preserve">Actor </w:t>
       </w:r>
       <w:r>
@@ -2644,7 +3150,7 @@
           <w:sz w:val="24"/>
           <w:szCs w:val="24"/>
         </w:rPr>
-        <w:t>Clerk</w:t>
+        <w:t>Proprietor</w:t>
       </w:r>
     </w:p>
     <w:p>
@@ -2765,7 +3271,39 @@
           <w:sz w:val="24"/>
           <w:szCs w:val="24"/>
         </w:rPr>
-        <w:t>In the expense page, clerk clicks “view”.</w:t>
+        <w:t xml:space="preserve">In the </w:t>
+      </w:r>
+      <w:r>
+        <w:rPr>
+          <w:rFonts w:ascii="Arial" w:hAnsi="Arial" w:cs="Arial"/>
+          <w:sz w:val="24"/>
+          <w:szCs w:val="24"/>
+        </w:rPr>
+        <w:t>main</w:t>
+      </w:r>
+      <w:r>
+        <w:rPr>
+          <w:rFonts w:ascii="Arial" w:hAnsi="Arial" w:cs="Arial"/>
+          <w:sz w:val="24"/>
+          <w:szCs w:val="24"/>
+        </w:rPr>
+        <w:t xml:space="preserve"> page, clerk clicks “</w:t>
+      </w:r>
+      <w:r>
+        <w:rPr>
+          <w:rFonts w:ascii="Arial" w:hAnsi="Arial" w:cs="Arial"/>
+          <w:sz w:val="24"/>
+          <w:szCs w:val="24"/>
+        </w:rPr>
+        <w:t>Expenses</w:t>
+      </w:r>
+      <w:r>
+        <w:rPr>
+          <w:rFonts w:ascii="Arial" w:hAnsi="Arial" w:cs="Arial"/>
+          <w:sz w:val="24"/>
+          <w:szCs w:val="24"/>
+        </w:rPr>
+        <w:t>”.</w:t>
       </w:r>
     </w:p>
     <w:p>
@@ -2795,15 +3333,15 @@
           <w:sz w:val="24"/>
           <w:szCs w:val="24"/>
         </w:rPr>
-        <w:t>I</w:t>
-      </w:r>
-      <w:r>
-        <w:rPr>
-          <w:rFonts w:ascii="Arial" w:hAnsi="Arial" w:cs="Arial"/>
-          <w:sz w:val="24"/>
-          <w:szCs w:val="24"/>
-        </w:rPr>
-        <w:t>n the view page, a list of all the expense transactions together with the information about the said transaction is displayed.</w:t>
+        <w:t>A</w:t>
+      </w:r>
+      <w:r>
+        <w:rPr>
+          <w:rFonts w:ascii="Arial" w:hAnsi="Arial" w:cs="Arial"/>
+          <w:sz w:val="24"/>
+          <w:szCs w:val="24"/>
+        </w:rPr>
+        <w:t xml:space="preserve"> list of all the expense transactions together with the information about the said transaction is displayed.</w:t>
       </w:r>
     </w:p>
     <w:p>
@@ -2829,7 +3367,48 @@
           <w:szCs w:val="24"/>
           <w:lang w:val="en-PH"/>
         </w:rPr>
+        <w:lastRenderedPageBreak/>
         <w:t>Test Case:</w:t>
+      </w:r>
+    </w:p>
+    <w:p>
+      <w:pPr>
+        <w:tabs>
+          <w:tab w:val="left" w:pos="1530"/>
+        </w:tabs>
+        <w:spacing w:after="0" w:line="360" w:lineRule="auto"/>
+        <w:rPr>
+          <w:rFonts w:ascii="Arial" w:hAnsi="Arial" w:cs="Arial"/>
+          <w:sz w:val="24"/>
+          <w:szCs w:val="24"/>
+          <w:lang w:val="en-PH"/>
+        </w:rPr>
+      </w:pPr>
+      <w:r>
+        <w:rPr>
+          <w:rFonts w:ascii="Arial" w:hAnsi="Arial" w:cs="Arial"/>
+          <w:b/>
+          <w:bCs/>
+          <w:sz w:val="24"/>
+          <w:szCs w:val="24"/>
+        </w:rPr>
+        <w:t xml:space="preserve">Given    </w:t>
+      </w:r>
+      <w:r>
+        <w:rPr>
+          <w:rFonts w:ascii="Arial" w:hAnsi="Arial" w:cs="Arial"/>
+          <w:sz w:val="24"/>
+          <w:szCs w:val="24"/>
+        </w:rPr>
+        <w:t>Expense</w:t>
+      </w:r>
+      <w:r>
+        <w:rPr>
+          <w:rFonts w:ascii="Arial" w:hAnsi="Arial" w:cs="Arial"/>
+          <w:sz w:val="24"/>
+          <w:szCs w:val="24"/>
+        </w:rPr>
+        <w:t xml:space="preserve"> transactions are already encoded in the database.</w:t>
       </w:r>
     </w:p>
     <w:p>
@@ -2841,21 +3420,21 @@
         <w:spacing w:after="0" w:line="360" w:lineRule="auto"/>
         <w:rPr>
           <w:rFonts w:ascii="Arial" w:hAnsi="Arial" w:cs="Arial"/>
-          <w:b/>
-          <w:sz w:val="24"/>
-          <w:szCs w:val="24"/>
-          <w:lang w:val="en-PH"/>
-        </w:rPr>
-      </w:pPr>
-      <w:r>
-        <w:rPr>
-          <w:rFonts w:ascii="Arial" w:hAnsi="Arial" w:cs="Arial"/>
-          <w:b/>
-          <w:bCs/>
-          <w:sz w:val="24"/>
-          <w:szCs w:val="24"/>
-        </w:rPr>
-        <w:t>Given</w:t>
+          <w:sz w:val="24"/>
+          <w:szCs w:val="24"/>
+          <w:lang w:val="en-PH"/>
+        </w:rPr>
+      </w:pPr>
+      <w:proofErr w:type="gramStart"/>
+      <w:r>
+        <w:rPr>
+          <w:rFonts w:ascii="Arial" w:hAnsi="Arial" w:cs="Arial"/>
+          <w:b/>
+          <w:bCs/>
+          <w:sz w:val="24"/>
+          <w:szCs w:val="24"/>
+        </w:rPr>
+        <w:t>When</w:t>
       </w:r>
       <w:r>
         <w:rPr>
@@ -2873,8 +3452,57 @@
           <w:sz w:val="24"/>
           <w:szCs w:val="24"/>
         </w:rPr>
-        <w:t>Clerk has all the information about the transaction.</w:t>
-      </w:r>
+        <w:t xml:space="preserve">The </w:t>
+      </w:r>
+      <w:r>
+        <w:rPr>
+          <w:rFonts w:ascii="Arial" w:hAnsi="Arial" w:cs="Arial"/>
+          <w:sz w:val="24"/>
+          <w:szCs w:val="24"/>
+        </w:rPr>
+        <w:t>proprietor</w:t>
+      </w:r>
+      <w:r>
+        <w:rPr>
+          <w:rFonts w:ascii="Arial" w:hAnsi="Arial" w:cs="Arial"/>
+          <w:sz w:val="24"/>
+          <w:szCs w:val="24"/>
+        </w:rPr>
+        <w:t xml:space="preserve"> clicks “</w:t>
+      </w:r>
+      <w:r>
+        <w:rPr>
+          <w:rFonts w:ascii="Arial" w:hAnsi="Arial" w:cs="Arial"/>
+          <w:sz w:val="24"/>
+          <w:szCs w:val="24"/>
+        </w:rPr>
+        <w:t>Expenses</w:t>
+      </w:r>
+      <w:r>
+        <w:rPr>
+          <w:rFonts w:ascii="Arial" w:hAnsi="Arial" w:cs="Arial"/>
+          <w:sz w:val="24"/>
+          <w:szCs w:val="24"/>
+        </w:rPr>
+        <w:t xml:space="preserve">” in the </w:t>
+      </w:r>
+      <w:r>
+        <w:rPr>
+          <w:rFonts w:ascii="Arial" w:hAnsi="Arial" w:cs="Arial"/>
+          <w:sz w:val="24"/>
+          <w:szCs w:val="24"/>
+        </w:rPr>
+        <w:t>main</w:t>
+      </w:r>
+      <w:r>
+        <w:rPr>
+          <w:rFonts w:ascii="Arial" w:hAnsi="Arial" w:cs="Arial"/>
+          <w:sz w:val="24"/>
+          <w:szCs w:val="24"/>
+        </w:rPr>
+        <w:t xml:space="preserve"> page.</w:t>
+      </w:r>
+      <w:proofErr w:type="gramEnd"/>
     </w:p>
     <w:p>
       <w:pPr>
@@ -2883,28 +3511,28 @@
           <w:tab w:val="left" w:pos="6753"/>
         </w:tabs>
         <w:spacing w:after="0" w:line="360" w:lineRule="auto"/>
-        <w:rPr>
-          <w:rFonts w:ascii="Arial" w:hAnsi="Arial" w:cs="Arial"/>
-          <w:sz w:val="24"/>
-          <w:szCs w:val="24"/>
-          <w:lang w:val="en-PH"/>
-        </w:rPr>
-      </w:pPr>
-      <w:r>
-        <w:rPr>
-          <w:rFonts w:ascii="Arial" w:hAnsi="Arial" w:cs="Arial"/>
-          <w:b/>
-          <w:bCs/>
-          <w:sz w:val="24"/>
-          <w:szCs w:val="24"/>
-        </w:rPr>
-        <w:t>When</w:t>
-      </w:r>
-      <w:r>
-        <w:rPr>
-          <w:rFonts w:ascii="Arial" w:hAnsi="Arial" w:cs="Arial"/>
-          <w:b/>
-          <w:bCs/>
+        <w:ind w:left="720" w:hanging="720"/>
+        <w:rPr>
+          <w:rFonts w:ascii="Arial" w:hAnsi="Arial" w:cs="Arial"/>
+          <w:sz w:val="24"/>
+          <w:szCs w:val="24"/>
+          <w:lang w:val="en-PH"/>
+        </w:rPr>
+      </w:pPr>
+      <w:r>
+        <w:rPr>
+          <w:rFonts w:ascii="Arial" w:hAnsi="Arial" w:cs="Arial"/>
+          <w:b/>
+          <w:bCs/>
+          <w:sz w:val="24"/>
+          <w:szCs w:val="24"/>
+        </w:rPr>
+        <w:t>Then</w:t>
+      </w:r>
+      <w:r>
+        <w:rPr>
+          <w:rFonts w:ascii="Arial" w:hAnsi="Arial" w:cs="Arial"/>
+          <w:b/>
           <w:sz w:val="24"/>
           <w:szCs w:val="24"/>
         </w:rPr>
@@ -2913,10 +3541,35 @@
       <w:r>
         <w:rPr>
           <w:rFonts w:ascii="Arial" w:hAnsi="Arial" w:cs="Arial"/>
-          <w:sz w:val="24"/>
-          <w:szCs w:val="24"/>
-        </w:rPr>
-        <w:t>The clerk clicks “add” in the expense page.</w:t>
+          <w:b/>
+          <w:sz w:val="24"/>
+          <w:szCs w:val="24"/>
+        </w:rPr>
+        <w:tab/>
+      </w:r>
+      <w:r>
+        <w:rPr>
+          <w:rFonts w:ascii="Arial" w:hAnsi="Arial" w:cs="Arial"/>
+          <w:sz w:val="24"/>
+          <w:szCs w:val="24"/>
+        </w:rPr>
+        <w:t xml:space="preserve">All of the </w:t>
+      </w:r>
+      <w:r>
+        <w:rPr>
+          <w:rFonts w:ascii="Arial" w:hAnsi="Arial" w:cs="Arial"/>
+          <w:sz w:val="24"/>
+          <w:szCs w:val="24"/>
+        </w:rPr>
+        <w:t>expense</w:t>
+      </w:r>
+      <w:r>
+        <w:rPr>
+          <w:rFonts w:ascii="Arial" w:hAnsi="Arial" w:cs="Arial"/>
+          <w:sz w:val="24"/>
+          <w:szCs w:val="24"/>
+        </w:rPr>
+        <w:t xml:space="preserve"> transactions are displayed.</w:t>
       </w:r>
     </w:p>
     <w:p>
@@ -2934,73 +3587,31 @@
           <w:lang w:val="en-PH"/>
         </w:rPr>
       </w:pPr>
-      <w:r>
-        <w:rPr>
-          <w:rFonts w:ascii="Arial" w:hAnsi="Arial" w:cs="Arial"/>
-          <w:b/>
-          <w:bCs/>
-          <w:sz w:val="24"/>
-          <w:szCs w:val="24"/>
-        </w:rPr>
-        <w:t>Then</w:t>
-      </w:r>
-      <w:r>
-        <w:rPr>
-          <w:rFonts w:ascii="Arial" w:hAnsi="Arial" w:cs="Arial"/>
-          <w:b/>
-          <w:sz w:val="24"/>
-          <w:szCs w:val="24"/>
-        </w:rPr>
-        <w:tab/>
-      </w:r>
-      <w:r>
-        <w:rPr>
-          <w:rFonts w:ascii="Arial" w:hAnsi="Arial" w:cs="Arial"/>
-          <w:b/>
-          <w:sz w:val="24"/>
-          <w:szCs w:val="24"/>
-        </w:rPr>
-        <w:tab/>
-      </w:r>
-      <w:r>
-        <w:rPr>
-          <w:rFonts w:ascii="Arial" w:hAnsi="Arial" w:cs="Arial"/>
-          <w:sz w:val="24"/>
-          <w:szCs w:val="24"/>
-        </w:rPr>
-        <w:t>Clerk fills up the form with the informa</w:t>
-      </w:r>
-      <w:r>
-        <w:rPr>
-          <w:rFonts w:ascii="Arial" w:hAnsi="Arial" w:cs="Arial"/>
-          <w:sz w:val="24"/>
-          <w:szCs w:val="24"/>
-        </w:rPr>
-        <w:t xml:space="preserve">tion about the transaction and </w:t>
-      </w:r>
-      <w:r>
-        <w:rPr>
-          <w:rFonts w:ascii="Arial" w:hAnsi="Arial" w:cs="Arial"/>
-          <w:sz w:val="24"/>
-          <w:szCs w:val="24"/>
-        </w:rPr>
-        <w:t xml:space="preserve">clicks </w:t>
-      </w:r>
-      <w:r>
-        <w:rPr>
-          <w:rFonts w:ascii="Arial" w:hAnsi="Arial" w:cs="Arial"/>
-          <w:sz w:val="24"/>
-          <w:szCs w:val="24"/>
-        </w:rPr>
-        <w:t xml:space="preserve">  </w:t>
-      </w:r>
-      <w:r>
-        <w:rPr>
-          <w:rFonts w:ascii="Arial" w:hAnsi="Arial" w:cs="Arial"/>
-          <w:sz w:val="24"/>
-          <w:szCs w:val="24"/>
-        </w:rPr>
-        <w:t>“save”.</w:t>
+    </w:p>
+    <w:p>
+      <w:pPr>
+        <w:tabs>
+          <w:tab w:val="left" w:pos="6753"/>
+        </w:tabs>
+        <w:spacing w:after="0" w:line="360" w:lineRule="auto"/>
+        <w:rPr>
+          <w:rFonts w:ascii="Arial" w:hAnsi="Arial" w:cs="Arial"/>
+          <w:sz w:val="24"/>
+          <w:szCs w:val="24"/>
+          <w:lang w:val="en-PH"/>
+        </w:rPr>
+      </w:pPr>
+      <w:r>
+        <w:rPr>
+          <w:rFonts w:ascii="Arial" w:hAnsi="Arial" w:cs="Arial"/>
+          <w:b/>
+          <w:bCs/>
+          <w:i/>
+          <w:iCs/>
+          <w:sz w:val="24"/>
+          <w:szCs w:val="24"/>
+        </w:rPr>
+        <w:t>Summary</w:t>
       </w:r>
     </w:p>
     <w:p>
@@ -3018,31 +3629,15 @@
           <w:lang w:val="en-PH"/>
         </w:rPr>
       </w:pPr>
-    </w:p>
-    <w:p>
-      <w:pPr>
-        <w:tabs>
-          <w:tab w:val="left" w:pos="6753"/>
-        </w:tabs>
-        <w:spacing w:after="0" w:line="360" w:lineRule="auto"/>
-        <w:rPr>
-          <w:rFonts w:ascii="Arial" w:hAnsi="Arial" w:cs="Arial"/>
-          <w:sz w:val="24"/>
-          <w:szCs w:val="24"/>
-          <w:lang w:val="en-PH"/>
-        </w:rPr>
-      </w:pPr>
-      <w:r>
-        <w:rPr>
-          <w:rFonts w:ascii="Arial" w:hAnsi="Arial" w:cs="Arial"/>
-          <w:b/>
-          <w:bCs/>
-          <w:i/>
-          <w:iCs/>
-          <w:sz w:val="24"/>
-          <w:szCs w:val="24"/>
-        </w:rPr>
-        <w:t>Summary</w:t>
+      <w:r>
+        <w:rPr>
+          <w:rFonts w:ascii="Arial" w:hAnsi="Arial" w:cs="Arial"/>
+          <w:b/>
+          <w:bCs/>
+          <w:sz w:val="24"/>
+          <w:szCs w:val="24"/>
+        </w:rPr>
+        <w:t>Use Case:</w:t>
       </w:r>
     </w:p>
     <w:p>
@@ -3068,7 +3663,15 @@
           <w:sz w:val="24"/>
           <w:szCs w:val="24"/>
         </w:rPr>
-        <w:t>Use Case:</w:t>
+        <w:t>Name</w:t>
+      </w:r>
+      <w:r>
+        <w:rPr>
+          <w:rFonts w:ascii="Arial" w:hAnsi="Arial" w:cs="Arial"/>
+          <w:sz w:val="24"/>
+          <w:szCs w:val="24"/>
+        </w:rPr>
+        <w:t xml:space="preserve"> – Summary</w:t>
       </w:r>
     </w:p>
     <w:p>
@@ -3094,15 +3697,15 @@
           <w:sz w:val="24"/>
           <w:szCs w:val="24"/>
         </w:rPr>
-        <w:t>Name</w:t>
-      </w:r>
-      <w:r>
-        <w:rPr>
-          <w:rFonts w:ascii="Arial" w:hAnsi="Arial" w:cs="Arial"/>
-          <w:sz w:val="24"/>
-          <w:szCs w:val="24"/>
-        </w:rPr>
-        <w:t xml:space="preserve"> – Summary</w:t>
+        <w:t xml:space="preserve">Description </w:t>
+      </w:r>
+      <w:r>
+        <w:rPr>
+          <w:rFonts w:ascii="Arial" w:hAnsi="Arial" w:cs="Arial"/>
+          <w:sz w:val="24"/>
+          <w:szCs w:val="24"/>
+        </w:rPr>
+        <w:t>– Summary of all the revenues and expenses.</w:t>
       </w:r>
     </w:p>
     <w:p>
@@ -3128,40 +3731,6 @@
           <w:sz w:val="24"/>
           <w:szCs w:val="24"/>
         </w:rPr>
-        <w:t xml:space="preserve">Description </w:t>
-      </w:r>
-      <w:r>
-        <w:rPr>
-          <w:rFonts w:ascii="Arial" w:hAnsi="Arial" w:cs="Arial"/>
-          <w:sz w:val="24"/>
-          <w:szCs w:val="24"/>
-        </w:rPr>
-        <w:t>– Summary of all the revenues and expenses.</w:t>
-      </w:r>
-    </w:p>
-    <w:p>
-      <w:pPr>
-        <w:tabs>
-          <w:tab w:val="num" w:pos="900"/>
-          <w:tab w:val="left" w:pos="6753"/>
-        </w:tabs>
-        <w:spacing w:after="0" w:line="360" w:lineRule="auto"/>
-        <w:ind w:left="720" w:hanging="720"/>
-        <w:rPr>
-          <w:rFonts w:ascii="Arial" w:hAnsi="Arial" w:cs="Arial"/>
-          <w:sz w:val="24"/>
-          <w:szCs w:val="24"/>
-          <w:lang w:val="en-PH"/>
-        </w:rPr>
-      </w:pPr>
-      <w:r>
-        <w:rPr>
-          <w:rFonts w:ascii="Arial" w:hAnsi="Arial" w:cs="Arial"/>
-          <w:b/>
-          <w:bCs/>
-          <w:sz w:val="24"/>
-          <w:szCs w:val="24"/>
-        </w:rPr>
         <w:t>Actor</w:t>
       </w:r>
       <w:r>
@@ -3170,7 +3739,15 @@
           <w:sz w:val="24"/>
           <w:szCs w:val="24"/>
         </w:rPr>
-        <w:t xml:space="preserve"> – Clerk</w:t>
+        <w:t xml:space="preserve"> – </w:t>
+      </w:r>
+      <w:r>
+        <w:rPr>
+          <w:rFonts w:ascii="Arial" w:hAnsi="Arial" w:cs="Arial"/>
+          <w:sz w:val="24"/>
+          <w:szCs w:val="24"/>
+        </w:rPr>
+        <w:t>Proprietor</w:t>
       </w:r>
     </w:p>
     <w:p>
@@ -3291,7 +3868,23 @@
           <w:sz w:val="24"/>
           <w:szCs w:val="24"/>
         </w:rPr>
-        <w:t>In the main page, clerk clicks “summary”.</w:t>
+        <w:t>I</w:t>
+      </w:r>
+      <w:r>
+        <w:rPr>
+          <w:rFonts w:ascii="Arial" w:hAnsi="Arial" w:cs="Arial"/>
+          <w:sz w:val="24"/>
+          <w:szCs w:val="24"/>
+        </w:rPr>
+        <w:t>n the main page, proprietor clicks “S</w:t>
+      </w:r>
+      <w:r>
+        <w:rPr>
+          <w:rFonts w:ascii="Arial" w:hAnsi="Arial" w:cs="Arial"/>
+          <w:sz w:val="24"/>
+          <w:szCs w:val="24"/>
+        </w:rPr>
+        <w:t>ummary”.</w:t>
       </w:r>
     </w:p>
     <w:p>
@@ -3318,211 +3911,26 @@
           <w:sz w:val="24"/>
           <w:szCs w:val="24"/>
         </w:rPr>
-        <w:t>In the summary page, the overall revenues and expenses will be displayed together with the calculated income.</w:t>
-      </w:r>
-    </w:p>
-    <w:p>
-      <w:pPr>
-        <w:tabs>
-          <w:tab w:val="num" w:pos="1440"/>
-          <w:tab w:val="left" w:pos="6753"/>
-        </w:tabs>
-        <w:spacing w:after="0" w:line="360" w:lineRule="auto"/>
-        <w:ind w:left="1440"/>
-        <w:rPr>
-          <w:rFonts w:ascii="Arial" w:hAnsi="Arial" w:cs="Arial"/>
-          <w:sz w:val="24"/>
-          <w:szCs w:val="24"/>
-          <w:lang w:val="en-PH"/>
-        </w:rPr>
-      </w:pPr>
-      <w:r>
-        <w:rPr>
-          <w:rFonts w:ascii="Arial" w:hAnsi="Arial" w:cs="Arial"/>
-          <w:sz w:val="24"/>
-          <w:szCs w:val="24"/>
-        </w:rPr>
-        <w:t>Exception:</w:t>
-      </w:r>
-    </w:p>
-    <w:p>
-      <w:pPr>
-        <w:numPr>
-          <w:ilvl w:val="2"/>
-          <w:numId w:val="20"/>
-        </w:numPr>
-        <w:tabs>
-          <w:tab w:val="num" w:pos="1440"/>
-          <w:tab w:val="left" w:pos="6753"/>
-        </w:tabs>
-        <w:spacing w:after="0" w:line="360" w:lineRule="auto"/>
-        <w:rPr>
-          <w:rFonts w:ascii="Arial" w:hAnsi="Arial" w:cs="Arial"/>
-          <w:sz w:val="24"/>
-          <w:szCs w:val="24"/>
-          <w:lang w:val="en-PH"/>
-        </w:rPr>
-      </w:pPr>
-      <w:r>
-        <w:rPr>
-          <w:rFonts w:ascii="Arial" w:hAnsi="Arial" w:cs="Arial"/>
-          <w:sz w:val="24"/>
-          <w:szCs w:val="24"/>
-        </w:rPr>
-        <w:t>The clerk wishes to view the summary for a specific month and year.</w:t>
-      </w:r>
-    </w:p>
-    <w:p>
-      <w:pPr>
-        <w:numPr>
-          <w:ilvl w:val="3"/>
-          <w:numId w:val="20"/>
-        </w:numPr>
-        <w:tabs>
-          <w:tab w:val="num" w:pos="1440"/>
-          <w:tab w:val="left" w:pos="6753"/>
-        </w:tabs>
-        <w:spacing w:after="0" w:line="360" w:lineRule="auto"/>
-        <w:rPr>
-          <w:rFonts w:ascii="Arial" w:hAnsi="Arial" w:cs="Arial"/>
-          <w:sz w:val="24"/>
-          <w:szCs w:val="24"/>
-          <w:lang w:val="en-PH"/>
-        </w:rPr>
-      </w:pPr>
-      <w:r>
-        <w:rPr>
-          <w:rFonts w:ascii="Arial" w:hAnsi="Arial" w:cs="Arial"/>
-          <w:sz w:val="24"/>
-          <w:szCs w:val="24"/>
-        </w:rPr>
-        <w:t>The clerk inputs the month and year in the search box and clicks “ok”.</w:t>
-      </w:r>
-    </w:p>
-    <w:p>
-      <w:pPr>
-        <w:numPr>
-          <w:ilvl w:val="3"/>
-          <w:numId w:val="20"/>
-        </w:numPr>
-        <w:tabs>
-          <w:tab w:val="num" w:pos="1440"/>
-          <w:tab w:val="left" w:pos="6753"/>
-        </w:tabs>
-        <w:spacing w:after="0" w:line="360" w:lineRule="auto"/>
-        <w:rPr>
-          <w:rFonts w:ascii="Arial" w:hAnsi="Arial" w:cs="Arial"/>
-          <w:sz w:val="24"/>
-          <w:szCs w:val="24"/>
-          <w:lang w:val="en-PH"/>
-        </w:rPr>
-      </w:pPr>
-      <w:r>
-        <w:rPr>
-          <w:rFonts w:ascii="Arial" w:hAnsi="Arial" w:cs="Arial"/>
-          <w:sz w:val="24"/>
-          <w:szCs w:val="24"/>
-        </w:rPr>
-        <w:lastRenderedPageBreak/>
-        <w:t xml:space="preserve">The summary for a specific month and year will be </w:t>
-      </w:r>
-      <w:r>
-        <w:rPr>
-          <w:rFonts w:ascii="Arial" w:hAnsi="Arial" w:cs="Arial"/>
-          <w:sz w:val="24"/>
-          <w:szCs w:val="24"/>
-        </w:rPr>
-        <w:t>d</w:t>
-      </w:r>
-      <w:r>
-        <w:rPr>
-          <w:rFonts w:ascii="Arial" w:hAnsi="Arial" w:cs="Arial"/>
-          <w:sz w:val="24"/>
-          <w:szCs w:val="24"/>
-        </w:rPr>
-        <w:t>isplayed.</w:t>
-      </w:r>
-    </w:p>
-    <w:p>
-      <w:pPr>
-        <w:numPr>
-          <w:ilvl w:val="2"/>
-          <w:numId w:val="20"/>
-        </w:numPr>
-        <w:tabs>
-          <w:tab w:val="num" w:pos="1440"/>
-          <w:tab w:val="left" w:pos="6753"/>
-        </w:tabs>
-        <w:spacing w:after="0" w:line="360" w:lineRule="auto"/>
-        <w:rPr>
-          <w:rFonts w:ascii="Arial" w:hAnsi="Arial" w:cs="Arial"/>
-          <w:sz w:val="24"/>
-          <w:szCs w:val="24"/>
-          <w:lang w:val="en-PH"/>
-        </w:rPr>
-      </w:pPr>
-      <w:r>
-        <w:rPr>
-          <w:rFonts w:ascii="Arial" w:hAnsi="Arial" w:cs="Arial"/>
-          <w:sz w:val="24"/>
-          <w:szCs w:val="24"/>
-        </w:rPr>
-        <w:t>The clerk wishes to view back the overall summary.</w:t>
-      </w:r>
-    </w:p>
-    <w:p>
-      <w:pPr>
-        <w:numPr>
-          <w:ilvl w:val="3"/>
-          <w:numId w:val="20"/>
-        </w:numPr>
-        <w:tabs>
-          <w:tab w:val="num" w:pos="1440"/>
-          <w:tab w:val="left" w:pos="6753"/>
-        </w:tabs>
-        <w:spacing w:after="0" w:line="360" w:lineRule="auto"/>
-        <w:rPr>
-          <w:rFonts w:ascii="Arial" w:hAnsi="Arial" w:cs="Arial"/>
-          <w:sz w:val="24"/>
-          <w:szCs w:val="24"/>
-          <w:lang w:val="en-PH"/>
-        </w:rPr>
-      </w:pPr>
-      <w:r>
-        <w:rPr>
-          <w:rFonts w:ascii="Arial" w:hAnsi="Arial" w:cs="Arial"/>
-          <w:sz w:val="24"/>
-          <w:szCs w:val="24"/>
-        </w:rPr>
-        <w:t>The clerk clicks “overall” and the overall summary page will be displayed</w:t>
-      </w:r>
-    </w:p>
-    <w:p>
-      <w:pPr>
-        <w:tabs>
-          <w:tab w:val="left" w:pos="6753"/>
-        </w:tabs>
-        <w:spacing w:after="0" w:line="360" w:lineRule="auto"/>
-        <w:rPr>
-          <w:rFonts w:ascii="Arial" w:hAnsi="Arial" w:cs="Arial"/>
-          <w:sz w:val="24"/>
-          <w:szCs w:val="24"/>
-        </w:rPr>
-      </w:pPr>
-    </w:p>
-    <w:p>
-      <w:pPr>
-        <w:tabs>
-          <w:tab w:val="left" w:pos="6753"/>
-        </w:tabs>
-        <w:spacing w:after="0" w:line="360" w:lineRule="auto"/>
-        <w:rPr>
-          <w:rFonts w:ascii="Arial" w:hAnsi="Arial" w:cs="Arial"/>
-          <w:sz w:val="24"/>
-          <w:szCs w:val="24"/>
-          <w:lang w:val="en-PH"/>
-        </w:rPr>
-      </w:pPr>
+        <w:t xml:space="preserve">In the summary page, the overall revenues and expenses will be </w:t>
+      </w:r>
+      <w:proofErr w:type="gramStart"/>
+      <w:r>
+        <w:rPr>
+          <w:rFonts w:ascii="Arial" w:hAnsi="Arial" w:cs="Arial"/>
+          <w:sz w:val="24"/>
+          <w:szCs w:val="24"/>
+        </w:rPr>
+        <w:t>displayed</w:t>
+      </w:r>
+      <w:proofErr w:type="gramEnd"/>
+      <w:r>
+        <w:rPr>
+          <w:rFonts w:ascii="Arial" w:hAnsi="Arial" w:cs="Arial"/>
+          <w:sz w:val="24"/>
+          <w:szCs w:val="24"/>
+        </w:rPr>
+        <w:t xml:space="preserve"> together with the calculated income.</w:t>
+      </w:r>
     </w:p>
     <w:p>
       <w:pPr>
@@ -3626,6 +4034,7 @@
           <w:lang w:val="en-PH"/>
         </w:rPr>
       </w:pPr>
+      <w:proofErr w:type="gramStart"/>
       <w:r>
         <w:rPr>
           <w:rFonts w:ascii="Arial" w:hAnsi="Arial" w:cs="Arial"/>
@@ -3652,8 +4061,25 @@
           <w:sz w:val="24"/>
           <w:szCs w:val="24"/>
         </w:rPr>
-        <w:t>The clerk clicks “summary” in the main page.</w:t>
-      </w:r>
+        <w:t xml:space="preserve">The </w:t>
+      </w:r>
+      <w:r>
+        <w:rPr>
+          <w:rFonts w:ascii="Arial" w:hAnsi="Arial" w:cs="Arial"/>
+          <w:sz w:val="24"/>
+          <w:szCs w:val="24"/>
+        </w:rPr>
+        <w:t>proprietor clicks “S</w:t>
+      </w:r>
+      <w:r>
+        <w:rPr>
+          <w:rFonts w:ascii="Arial" w:hAnsi="Arial" w:cs="Arial"/>
+          <w:sz w:val="24"/>
+          <w:szCs w:val="24"/>
+        </w:rPr>
+        <w:t>ummary” in the main page.</w:t>
+      </w:r>
+      <w:proofErr w:type="gramEnd"/>
     </w:p>
     <w:p>
       <w:pPr>
@@ -3702,27 +4128,6 @@
           <w:tab w:val="left" w:pos="1530"/>
         </w:tabs>
         <w:spacing w:after="0" w:line="360" w:lineRule="auto"/>
-        <w:rPr>
-          <w:rFonts w:ascii="Arial" w:hAnsi="Arial" w:cs="Arial"/>
-          <w:sz w:val="24"/>
-          <w:szCs w:val="24"/>
-        </w:rPr>
-      </w:pPr>
-    </w:p>
-    <w:p>
-      <w:pPr>
-        <w:tabs>
-          <w:tab w:val="left" w:pos="1530"/>
-        </w:tabs>
-        <w:spacing w:after="0" w:line="360" w:lineRule="auto"/>
-        <w:rPr>
-          <w:rFonts w:ascii="Arial" w:hAnsi="Arial" w:cs="Arial"/>
-          <w:sz w:val="24"/>
-          <w:szCs w:val="24"/>
-          <w:lang w:val="en-PH"/>
-        </w:rPr>
-      </w:pPr>
-      <w:r>
         <w:rPr>
           <w:rFonts w:ascii="Arial" w:hAnsi="Arial" w:cs="Arial"/>
           <w:b/>
@@ -3732,447 +4137,6 @@
           <w:sz w:val="24"/>
           <w:szCs w:val="24"/>
         </w:rPr>
-        <w:t>Booking Schedule</w:t>
-      </w:r>
-    </w:p>
-    <w:p>
-      <w:pPr>
-        <w:tabs>
-          <w:tab w:val="left" w:pos="1530"/>
-        </w:tabs>
-        <w:spacing w:after="0" w:line="360" w:lineRule="auto"/>
-        <w:rPr>
-          <w:rFonts w:ascii="Arial" w:hAnsi="Arial" w:cs="Arial"/>
-          <w:b/>
-          <w:bCs/>
-          <w:sz w:val="24"/>
-          <w:szCs w:val="24"/>
-        </w:rPr>
-      </w:pPr>
-    </w:p>
-    <w:p>
-      <w:pPr>
-        <w:tabs>
-          <w:tab w:val="left" w:pos="1530"/>
-        </w:tabs>
-        <w:spacing w:after="0" w:line="360" w:lineRule="auto"/>
-        <w:rPr>
-          <w:rFonts w:ascii="Arial" w:hAnsi="Arial" w:cs="Arial"/>
-          <w:sz w:val="24"/>
-          <w:szCs w:val="24"/>
-          <w:lang w:val="en-PH"/>
-        </w:rPr>
-      </w:pPr>
-      <w:r>
-        <w:rPr>
-          <w:rFonts w:ascii="Arial" w:hAnsi="Arial" w:cs="Arial"/>
-          <w:b/>
-          <w:bCs/>
-          <w:sz w:val="24"/>
-          <w:szCs w:val="24"/>
-        </w:rPr>
-        <w:t>Use Case:</w:t>
-      </w:r>
-    </w:p>
-    <w:p>
-      <w:pPr>
-        <w:tabs>
-          <w:tab w:val="left" w:pos="1530"/>
-        </w:tabs>
-        <w:spacing w:after="0" w:line="360" w:lineRule="auto"/>
-        <w:rPr>
-          <w:rFonts w:ascii="Arial" w:hAnsi="Arial" w:cs="Arial"/>
-          <w:sz w:val="24"/>
-          <w:szCs w:val="24"/>
-          <w:lang w:val="en-PH"/>
-        </w:rPr>
-      </w:pPr>
-      <w:r>
-        <w:rPr>
-          <w:rFonts w:ascii="Arial" w:hAnsi="Arial" w:cs="Arial"/>
-          <w:b/>
-          <w:bCs/>
-          <w:sz w:val="24"/>
-          <w:szCs w:val="24"/>
-        </w:rPr>
-        <w:t>Name</w:t>
-      </w:r>
-      <w:r>
-        <w:rPr>
-          <w:rFonts w:ascii="Arial" w:hAnsi="Arial" w:cs="Arial"/>
-          <w:sz w:val="24"/>
-          <w:szCs w:val="24"/>
-        </w:rPr>
-        <w:t xml:space="preserve"> – Booking Schedule</w:t>
-      </w:r>
-    </w:p>
-    <w:p>
-      <w:pPr>
-        <w:tabs>
-          <w:tab w:val="left" w:pos="1530"/>
-        </w:tabs>
-        <w:spacing w:after="0" w:line="360" w:lineRule="auto"/>
-        <w:rPr>
-          <w:rFonts w:ascii="Arial" w:hAnsi="Arial" w:cs="Arial"/>
-          <w:sz w:val="24"/>
-          <w:szCs w:val="24"/>
-          <w:lang w:val="en-PH"/>
-        </w:rPr>
-      </w:pPr>
-      <w:r>
-        <w:rPr>
-          <w:rFonts w:ascii="Arial" w:hAnsi="Arial" w:cs="Arial"/>
-          <w:b/>
-          <w:bCs/>
-          <w:sz w:val="24"/>
-          <w:szCs w:val="24"/>
-        </w:rPr>
-        <w:t xml:space="preserve">Description </w:t>
-      </w:r>
-      <w:r>
-        <w:rPr>
-          <w:rFonts w:ascii="Arial" w:hAnsi="Arial" w:cs="Arial"/>
-          <w:sz w:val="24"/>
-          <w:szCs w:val="24"/>
-        </w:rPr>
-        <w:t>- A list of schedule events in the resort.</w:t>
-      </w:r>
-    </w:p>
-    <w:p>
-      <w:pPr>
-        <w:tabs>
-          <w:tab w:val="left" w:pos="1530"/>
-        </w:tabs>
-        <w:spacing w:after="0" w:line="360" w:lineRule="auto"/>
-        <w:rPr>
-          <w:rFonts w:ascii="Arial" w:hAnsi="Arial" w:cs="Arial"/>
-          <w:sz w:val="24"/>
-          <w:szCs w:val="24"/>
-          <w:lang w:val="en-PH"/>
-        </w:rPr>
-      </w:pPr>
-      <w:r>
-        <w:rPr>
-          <w:rFonts w:ascii="Arial" w:hAnsi="Arial" w:cs="Arial"/>
-          <w:b/>
-          <w:bCs/>
-          <w:sz w:val="24"/>
-          <w:szCs w:val="24"/>
-        </w:rPr>
-        <w:t>Actor</w:t>
-      </w:r>
-      <w:r>
-        <w:rPr>
-          <w:rFonts w:ascii="Arial" w:hAnsi="Arial" w:cs="Arial"/>
-          <w:sz w:val="24"/>
-          <w:szCs w:val="24"/>
-        </w:rPr>
-        <w:t xml:space="preserve"> – Clerk</w:t>
-      </w:r>
-    </w:p>
-    <w:p>
-      <w:pPr>
-        <w:tabs>
-          <w:tab w:val="left" w:pos="1530"/>
-        </w:tabs>
-        <w:spacing w:after="0" w:line="360" w:lineRule="auto"/>
-        <w:rPr>
-          <w:rFonts w:ascii="Arial" w:hAnsi="Arial" w:cs="Arial"/>
-          <w:sz w:val="24"/>
-          <w:szCs w:val="24"/>
-          <w:lang w:val="en-PH"/>
-        </w:rPr>
-      </w:pPr>
-      <w:r>
-        <w:rPr>
-          <w:rFonts w:ascii="Arial" w:hAnsi="Arial" w:cs="Arial"/>
-          <w:b/>
-          <w:bCs/>
-          <w:sz w:val="24"/>
-          <w:szCs w:val="24"/>
-        </w:rPr>
-        <w:t>Pre-condition</w:t>
-      </w:r>
-      <w:r>
-        <w:rPr>
-          <w:rFonts w:ascii="Arial" w:hAnsi="Arial" w:cs="Arial"/>
-          <w:sz w:val="24"/>
-          <w:szCs w:val="24"/>
-        </w:rPr>
-        <w:t xml:space="preserve"> – Customers have already booked an event in the resort.</w:t>
-      </w:r>
-    </w:p>
-    <w:p>
-      <w:pPr>
-        <w:tabs>
-          <w:tab w:val="left" w:pos="1530"/>
-        </w:tabs>
-        <w:spacing w:after="0" w:line="360" w:lineRule="auto"/>
-        <w:rPr>
-          <w:rFonts w:ascii="Arial" w:hAnsi="Arial" w:cs="Arial"/>
-          <w:sz w:val="24"/>
-          <w:szCs w:val="24"/>
-          <w:lang w:val="en-PH"/>
-        </w:rPr>
-      </w:pPr>
-      <w:r>
-        <w:rPr>
-          <w:rFonts w:ascii="Arial" w:hAnsi="Arial" w:cs="Arial"/>
-          <w:b/>
-          <w:bCs/>
-          <w:sz w:val="24"/>
-          <w:szCs w:val="24"/>
-        </w:rPr>
-        <w:t>Post-condition</w:t>
-      </w:r>
-      <w:r>
-        <w:rPr>
-          <w:rFonts w:ascii="Arial" w:hAnsi="Arial" w:cs="Arial"/>
-          <w:sz w:val="24"/>
-          <w:szCs w:val="24"/>
-        </w:rPr>
-        <w:t xml:space="preserve"> – A list of scheduled events in the resort will be displayed.</w:t>
-      </w:r>
-    </w:p>
-    <w:p>
-      <w:pPr>
-        <w:tabs>
-          <w:tab w:val="left" w:pos="1530"/>
-        </w:tabs>
-        <w:spacing w:after="0" w:line="360" w:lineRule="auto"/>
-        <w:rPr>
-          <w:rFonts w:ascii="Arial" w:hAnsi="Arial" w:cs="Arial"/>
-          <w:sz w:val="24"/>
-          <w:szCs w:val="24"/>
-          <w:lang w:val="en-PH"/>
-        </w:rPr>
-      </w:pPr>
-      <w:r>
-        <w:rPr>
-          <w:rFonts w:ascii="Arial" w:hAnsi="Arial" w:cs="Arial"/>
-          <w:b/>
-          <w:bCs/>
-          <w:sz w:val="24"/>
-          <w:szCs w:val="24"/>
-        </w:rPr>
-        <w:t>Main Course:</w:t>
-      </w:r>
-    </w:p>
-    <w:p>
-      <w:pPr>
-        <w:numPr>
-          <w:ilvl w:val="1"/>
-          <w:numId w:val="22"/>
-        </w:numPr>
-        <w:tabs>
-          <w:tab w:val="left" w:pos="1530"/>
-        </w:tabs>
-        <w:spacing w:after="0" w:line="360" w:lineRule="auto"/>
-        <w:rPr>
-          <w:rFonts w:ascii="Arial" w:hAnsi="Arial" w:cs="Arial"/>
-          <w:sz w:val="24"/>
-          <w:szCs w:val="24"/>
-          <w:lang w:val="en-PH"/>
-        </w:rPr>
-      </w:pPr>
-      <w:r>
-        <w:rPr>
-          <w:rFonts w:ascii="Arial" w:hAnsi="Arial" w:cs="Arial"/>
-          <w:sz w:val="24"/>
-          <w:szCs w:val="24"/>
-        </w:rPr>
-        <w:t>In the main page, clerk clicks “booking schedule”.</w:t>
-      </w:r>
-    </w:p>
-    <w:p>
-      <w:pPr>
-        <w:numPr>
-          <w:ilvl w:val="1"/>
-          <w:numId w:val="22"/>
-        </w:numPr>
-        <w:tabs>
-          <w:tab w:val="left" w:pos="1530"/>
-        </w:tabs>
-        <w:spacing w:after="0" w:line="360" w:lineRule="auto"/>
-        <w:rPr>
-          <w:rFonts w:ascii="Arial" w:hAnsi="Arial" w:cs="Arial"/>
-          <w:sz w:val="24"/>
-          <w:szCs w:val="24"/>
-          <w:lang w:val="en-PH"/>
-        </w:rPr>
-      </w:pPr>
-      <w:r>
-        <w:rPr>
-          <w:rFonts w:ascii="Arial" w:hAnsi="Arial" w:cs="Arial"/>
-          <w:sz w:val="24"/>
-          <w:szCs w:val="24"/>
-        </w:rPr>
-        <w:t>In the booking schedule page, the list of scheduled events will be displayed.</w:t>
-      </w:r>
-    </w:p>
-    <w:p>
-      <w:pPr>
-        <w:tabs>
-          <w:tab w:val="left" w:pos="1530"/>
-        </w:tabs>
-        <w:spacing w:after="0" w:line="360" w:lineRule="auto"/>
-        <w:rPr>
-          <w:rFonts w:ascii="Arial" w:hAnsi="Arial" w:cs="Arial"/>
-          <w:sz w:val="24"/>
-          <w:szCs w:val="24"/>
-        </w:rPr>
-      </w:pPr>
-    </w:p>
-    <w:p>
-      <w:pPr>
-        <w:tabs>
-          <w:tab w:val="left" w:pos="1530"/>
-        </w:tabs>
-        <w:spacing w:after="0" w:line="360" w:lineRule="auto"/>
-        <w:rPr>
-          <w:rFonts w:ascii="Arial" w:hAnsi="Arial" w:cs="Arial"/>
-          <w:b/>
-          <w:sz w:val="24"/>
-          <w:szCs w:val="24"/>
-        </w:rPr>
-      </w:pPr>
-      <w:r>
-        <w:rPr>
-          <w:rFonts w:ascii="Arial" w:hAnsi="Arial" w:cs="Arial"/>
-          <w:b/>
-          <w:sz w:val="24"/>
-          <w:szCs w:val="24"/>
-        </w:rPr>
-        <w:t>Test Case:</w:t>
-      </w:r>
-    </w:p>
-    <w:p>
-      <w:pPr>
-        <w:tabs>
-          <w:tab w:val="left" w:pos="1530"/>
-        </w:tabs>
-        <w:spacing w:after="0" w:line="360" w:lineRule="auto"/>
-        <w:rPr>
-          <w:rFonts w:ascii="Arial" w:hAnsi="Arial" w:cs="Arial"/>
-          <w:sz w:val="24"/>
-          <w:szCs w:val="24"/>
-          <w:lang w:val="en-PH"/>
-        </w:rPr>
-      </w:pPr>
-      <w:r>
-        <w:rPr>
-          <w:rFonts w:ascii="Arial" w:hAnsi="Arial" w:cs="Arial"/>
-          <w:b/>
-          <w:bCs/>
-          <w:sz w:val="24"/>
-          <w:szCs w:val="24"/>
-        </w:rPr>
-        <w:t>Given</w:t>
-      </w:r>
-      <w:r>
-        <w:rPr>
-          <w:rFonts w:ascii="Arial" w:hAnsi="Arial" w:cs="Arial"/>
-          <w:b/>
-          <w:bCs/>
-          <w:sz w:val="24"/>
-          <w:szCs w:val="24"/>
-        </w:rPr>
-        <w:tab/>
-      </w:r>
-      <w:r>
-        <w:rPr>
-          <w:rFonts w:ascii="Arial" w:hAnsi="Arial" w:cs="Arial"/>
-          <w:sz w:val="24"/>
-          <w:szCs w:val="24"/>
-        </w:rPr>
-        <w:t>Customers have already booked an event in the resort.</w:t>
-      </w:r>
-    </w:p>
-    <w:p>
-      <w:pPr>
-        <w:tabs>
-          <w:tab w:val="left" w:pos="1530"/>
-        </w:tabs>
-        <w:spacing w:after="0" w:line="360" w:lineRule="auto"/>
-        <w:rPr>
-          <w:rFonts w:ascii="Arial" w:hAnsi="Arial" w:cs="Arial"/>
-          <w:sz w:val="24"/>
-          <w:szCs w:val="24"/>
-          <w:lang w:val="en-PH"/>
-        </w:rPr>
-      </w:pPr>
-      <w:r>
-        <w:rPr>
-          <w:rFonts w:ascii="Arial" w:hAnsi="Arial" w:cs="Arial"/>
-          <w:b/>
-          <w:bCs/>
-          <w:sz w:val="24"/>
-          <w:szCs w:val="24"/>
-        </w:rPr>
-        <w:t>When</w:t>
-      </w:r>
-      <w:r>
-        <w:rPr>
-          <w:rFonts w:ascii="Arial" w:hAnsi="Arial" w:cs="Arial"/>
-          <w:sz w:val="24"/>
-          <w:szCs w:val="24"/>
-        </w:rPr>
-        <w:tab/>
-        <w:t>The clerk clicks “booking schedule” in the main page.</w:t>
-      </w:r>
-    </w:p>
-    <w:p>
-      <w:pPr>
-        <w:tabs>
-          <w:tab w:val="left" w:pos="1530"/>
-        </w:tabs>
-        <w:spacing w:after="0" w:line="360" w:lineRule="auto"/>
-        <w:rPr>
-          <w:rFonts w:ascii="Arial" w:hAnsi="Arial" w:cs="Arial"/>
-          <w:sz w:val="24"/>
-          <w:szCs w:val="24"/>
-        </w:rPr>
-      </w:pPr>
-      <w:r>
-        <w:rPr>
-          <w:rFonts w:ascii="Arial" w:hAnsi="Arial" w:cs="Arial"/>
-          <w:b/>
-          <w:bCs/>
-          <w:sz w:val="24"/>
-          <w:szCs w:val="24"/>
-        </w:rPr>
-        <w:t>Then</w:t>
-      </w:r>
-      <w:r>
-        <w:rPr>
-          <w:rFonts w:ascii="Arial" w:hAnsi="Arial" w:cs="Arial"/>
-          <w:b/>
-          <w:bCs/>
-          <w:sz w:val="24"/>
-          <w:szCs w:val="24"/>
-        </w:rPr>
-        <w:tab/>
-      </w:r>
-      <w:r>
-        <w:rPr>
-          <w:rFonts w:ascii="Arial" w:hAnsi="Arial" w:cs="Arial"/>
-          <w:sz w:val="24"/>
-          <w:szCs w:val="24"/>
-        </w:rPr>
-        <w:t>The booking schedule page will be displayed.</w:t>
-      </w:r>
-    </w:p>
-    <w:p>
-      <w:pPr>
-        <w:tabs>
-          <w:tab w:val="left" w:pos="1530"/>
-        </w:tabs>
-        <w:spacing w:after="0" w:line="360" w:lineRule="auto"/>
-        <w:rPr>
-          <w:rFonts w:ascii="Arial" w:hAnsi="Arial" w:cs="Arial"/>
-          <w:sz w:val="24"/>
-          <w:szCs w:val="24"/>
-        </w:rPr>
       </w:pPr>
     </w:p>
     <w:p>
@@ -4197,194 +4161,207 @@
           <w:iCs/>
           <w:sz w:val="24"/>
           <w:szCs w:val="24"/>
-          <w:lang w:val="en-PH"/>
+        </w:rPr>
+        <w:t>Booking Schedule</w:t>
+      </w:r>
+    </w:p>
+    <w:p>
+      <w:pPr>
+        <w:tabs>
+          <w:tab w:val="left" w:pos="1530"/>
+        </w:tabs>
+        <w:spacing w:after="0" w:line="360" w:lineRule="auto"/>
+        <w:rPr>
+          <w:rFonts w:ascii="Arial" w:hAnsi="Arial" w:cs="Arial"/>
+          <w:b/>
+          <w:bCs/>
+          <w:sz w:val="24"/>
+          <w:szCs w:val="24"/>
+        </w:rPr>
+      </w:pPr>
+    </w:p>
+    <w:p>
+      <w:pPr>
+        <w:tabs>
+          <w:tab w:val="left" w:pos="1530"/>
+        </w:tabs>
+        <w:spacing w:after="0" w:line="360" w:lineRule="auto"/>
+        <w:rPr>
+          <w:rFonts w:ascii="Arial" w:hAnsi="Arial" w:cs="Arial"/>
+          <w:sz w:val="24"/>
+          <w:szCs w:val="24"/>
+          <w:lang w:val="en-PH"/>
+        </w:rPr>
+      </w:pPr>
+      <w:r>
+        <w:rPr>
+          <w:rFonts w:ascii="Arial" w:hAnsi="Arial" w:cs="Arial"/>
+          <w:b/>
+          <w:bCs/>
+          <w:sz w:val="24"/>
+          <w:szCs w:val="24"/>
+        </w:rPr>
+        <w:t>Use Case:</w:t>
+      </w:r>
+    </w:p>
+    <w:p>
+      <w:pPr>
+        <w:tabs>
+          <w:tab w:val="left" w:pos="1530"/>
+        </w:tabs>
+        <w:spacing w:after="0" w:line="360" w:lineRule="auto"/>
+        <w:rPr>
+          <w:rFonts w:ascii="Arial" w:hAnsi="Arial" w:cs="Arial"/>
+          <w:sz w:val="24"/>
+          <w:szCs w:val="24"/>
+          <w:lang w:val="en-PH"/>
+        </w:rPr>
+      </w:pPr>
+      <w:r>
+        <w:rPr>
+          <w:rFonts w:ascii="Arial" w:hAnsi="Arial" w:cs="Arial"/>
+          <w:b/>
+          <w:bCs/>
+          <w:sz w:val="24"/>
+          <w:szCs w:val="24"/>
+        </w:rPr>
+        <w:t>Name</w:t>
+      </w:r>
+      <w:r>
+        <w:rPr>
+          <w:rFonts w:ascii="Arial" w:hAnsi="Arial" w:cs="Arial"/>
+          <w:sz w:val="24"/>
+          <w:szCs w:val="24"/>
+        </w:rPr>
+        <w:t xml:space="preserve"> – Booking Schedule</w:t>
+      </w:r>
+    </w:p>
+    <w:p>
+      <w:pPr>
+        <w:tabs>
+          <w:tab w:val="left" w:pos="1530"/>
+        </w:tabs>
+        <w:spacing w:after="0" w:line="360" w:lineRule="auto"/>
+        <w:rPr>
+          <w:rFonts w:ascii="Arial" w:hAnsi="Arial" w:cs="Arial"/>
+          <w:sz w:val="24"/>
+          <w:szCs w:val="24"/>
+          <w:lang w:val="en-PH"/>
+        </w:rPr>
+      </w:pPr>
+      <w:r>
+        <w:rPr>
+          <w:rFonts w:ascii="Arial" w:hAnsi="Arial" w:cs="Arial"/>
+          <w:b/>
+          <w:bCs/>
+          <w:sz w:val="24"/>
+          <w:szCs w:val="24"/>
+        </w:rPr>
+        <w:t xml:space="preserve">Description </w:t>
+      </w:r>
+      <w:r>
+        <w:rPr>
+          <w:rFonts w:ascii="Arial" w:hAnsi="Arial" w:cs="Arial"/>
+          <w:sz w:val="24"/>
+          <w:szCs w:val="24"/>
+        </w:rPr>
+        <w:t>– Viewing of the calendar with the highlighted days of events.</w:t>
+      </w:r>
+    </w:p>
+    <w:p>
+      <w:pPr>
+        <w:tabs>
+          <w:tab w:val="left" w:pos="1530"/>
+        </w:tabs>
+        <w:spacing w:after="0" w:line="360" w:lineRule="auto"/>
+        <w:rPr>
+          <w:rFonts w:ascii="Arial" w:hAnsi="Arial" w:cs="Arial"/>
+          <w:sz w:val="24"/>
+          <w:szCs w:val="24"/>
+          <w:lang w:val="en-PH"/>
+        </w:rPr>
+      </w:pPr>
+      <w:r>
+        <w:rPr>
+          <w:rFonts w:ascii="Arial" w:hAnsi="Arial" w:cs="Arial"/>
+          <w:b/>
+          <w:bCs/>
+          <w:sz w:val="24"/>
+          <w:szCs w:val="24"/>
+        </w:rPr>
+        <w:t>Actor</w:t>
+      </w:r>
+      <w:r>
+        <w:rPr>
+          <w:rFonts w:ascii="Arial" w:hAnsi="Arial" w:cs="Arial"/>
+          <w:sz w:val="24"/>
+          <w:szCs w:val="24"/>
+        </w:rPr>
+        <w:t xml:space="preserve"> – </w:t>
+      </w:r>
+      <w:r>
+        <w:rPr>
+          <w:rFonts w:ascii="Arial" w:hAnsi="Arial" w:cs="Arial"/>
+          <w:sz w:val="24"/>
+          <w:szCs w:val="24"/>
+        </w:rPr>
+        <w:t>Proprietor</w:t>
+      </w:r>
+    </w:p>
+    <w:p>
+      <w:pPr>
+        <w:tabs>
+          <w:tab w:val="left" w:pos="1530"/>
+        </w:tabs>
+        <w:spacing w:after="0" w:line="360" w:lineRule="auto"/>
+        <w:rPr>
+          <w:rFonts w:ascii="Arial" w:hAnsi="Arial" w:cs="Arial"/>
+          <w:sz w:val="24"/>
+          <w:szCs w:val="24"/>
+          <w:lang w:val="en-PH"/>
+        </w:rPr>
+      </w:pPr>
+      <w:r>
+        <w:rPr>
+          <w:rFonts w:ascii="Arial" w:hAnsi="Arial" w:cs="Arial"/>
+          <w:b/>
+          <w:bCs/>
+          <w:sz w:val="24"/>
+          <w:szCs w:val="24"/>
+        </w:rPr>
+        <w:t>Pre-condition</w:t>
+      </w:r>
+      <w:r>
+        <w:rPr>
+          <w:rFonts w:ascii="Arial" w:hAnsi="Arial" w:cs="Arial"/>
+          <w:sz w:val="24"/>
+          <w:szCs w:val="24"/>
+        </w:rPr>
+        <w:t xml:space="preserve"> – Customers have already booked an event in the resort.</w:t>
+      </w:r>
+    </w:p>
+    <w:p>
+      <w:pPr>
+        <w:tabs>
+          <w:tab w:val="left" w:pos="1530"/>
+        </w:tabs>
+        <w:spacing w:after="0" w:line="360" w:lineRule="auto"/>
+        <w:rPr>
+          <w:rFonts w:ascii="Arial" w:hAnsi="Arial" w:cs="Arial"/>
+          <w:sz w:val="24"/>
+          <w:szCs w:val="24"/>
+          <w:lang w:val="en-PH"/>
+        </w:rPr>
+      </w:pPr>
+      <w:r>
+        <w:rPr>
+          <w:rFonts w:ascii="Arial" w:hAnsi="Arial" w:cs="Arial"/>
+          <w:b/>
+          <w:bCs/>
+          <w:sz w:val="24"/>
+          <w:szCs w:val="24"/>
         </w:rPr>
         <w:lastRenderedPageBreak/>
-        <w:t>Calendar View</w:t>
-      </w:r>
-    </w:p>
-    <w:p>
-      <w:pPr>
-        <w:tabs>
-          <w:tab w:val="left" w:pos="1530"/>
-        </w:tabs>
-        <w:spacing w:after="0" w:line="360" w:lineRule="auto"/>
-        <w:rPr>
-          <w:rFonts w:ascii="Arial" w:hAnsi="Arial" w:cs="Arial"/>
-          <w:sz w:val="24"/>
-          <w:szCs w:val="24"/>
-          <w:lang w:val="en-PH"/>
-        </w:rPr>
-      </w:pPr>
-      <w:r>
-        <w:rPr>
-          <w:rFonts w:ascii="Arial" w:hAnsi="Arial" w:cs="Arial"/>
-          <w:b/>
-          <w:bCs/>
-          <w:sz w:val="24"/>
-          <w:szCs w:val="24"/>
-        </w:rPr>
-        <w:t>Use Case:</w:t>
-      </w:r>
-    </w:p>
-    <w:p>
-      <w:pPr>
-        <w:tabs>
-          <w:tab w:val="left" w:pos="1530"/>
-        </w:tabs>
-        <w:spacing w:after="0" w:line="360" w:lineRule="auto"/>
-        <w:rPr>
-          <w:rFonts w:ascii="Arial" w:hAnsi="Arial" w:cs="Arial"/>
-          <w:sz w:val="24"/>
-          <w:szCs w:val="24"/>
-          <w:lang w:val="en-PH"/>
-        </w:rPr>
-      </w:pPr>
-      <w:r>
-        <w:rPr>
-          <w:rFonts w:ascii="Arial" w:hAnsi="Arial" w:cs="Arial"/>
-          <w:b/>
-          <w:bCs/>
-          <w:sz w:val="24"/>
-          <w:szCs w:val="24"/>
-        </w:rPr>
-        <w:t>Name</w:t>
-      </w:r>
-      <w:r>
-        <w:rPr>
-          <w:rFonts w:ascii="Arial" w:hAnsi="Arial" w:cs="Arial"/>
-          <w:sz w:val="24"/>
-          <w:szCs w:val="24"/>
-        </w:rPr>
-        <w:t xml:space="preserve"> – </w:t>
-      </w:r>
-      <w:r>
-        <w:rPr>
-          <w:rFonts w:ascii="Arial" w:hAnsi="Arial" w:cs="Arial"/>
-          <w:sz w:val="24"/>
-          <w:szCs w:val="24"/>
-          <w:lang w:val="en-PH"/>
-        </w:rPr>
-        <w:t>Calendar View</w:t>
-      </w:r>
-    </w:p>
-    <w:p>
-      <w:pPr>
-        <w:tabs>
-          <w:tab w:val="left" w:pos="1530"/>
-        </w:tabs>
-        <w:spacing w:after="0" w:line="360" w:lineRule="auto"/>
-        <w:rPr>
-          <w:rFonts w:ascii="Arial" w:hAnsi="Arial" w:cs="Arial"/>
-          <w:sz w:val="24"/>
-          <w:szCs w:val="24"/>
-          <w:lang w:val="en-PH"/>
-        </w:rPr>
-      </w:pPr>
-      <w:r>
-        <w:rPr>
-          <w:rFonts w:ascii="Arial" w:hAnsi="Arial" w:cs="Arial"/>
-          <w:b/>
-          <w:bCs/>
-          <w:sz w:val="24"/>
-          <w:szCs w:val="24"/>
-        </w:rPr>
-        <w:t xml:space="preserve">Description </w:t>
-      </w:r>
-      <w:r>
-        <w:rPr>
-          <w:rFonts w:ascii="Arial" w:hAnsi="Arial" w:cs="Arial"/>
-          <w:sz w:val="24"/>
-          <w:szCs w:val="24"/>
-        </w:rPr>
-        <w:t>– Viewing of the calendar with the highlighted days of events.</w:t>
-      </w:r>
-    </w:p>
-    <w:p>
-      <w:pPr>
-        <w:tabs>
-          <w:tab w:val="left" w:pos="1530"/>
-        </w:tabs>
-        <w:spacing w:after="0" w:line="360" w:lineRule="auto"/>
-        <w:rPr>
-          <w:rFonts w:ascii="Arial" w:hAnsi="Arial" w:cs="Arial"/>
-          <w:sz w:val="24"/>
-          <w:szCs w:val="24"/>
-          <w:lang w:val="en-PH"/>
-        </w:rPr>
-      </w:pPr>
-      <w:r>
-        <w:rPr>
-          <w:rFonts w:ascii="Arial" w:hAnsi="Arial" w:cs="Arial"/>
-          <w:b/>
-          <w:bCs/>
-          <w:sz w:val="24"/>
-          <w:szCs w:val="24"/>
-        </w:rPr>
-        <w:t>Actor</w:t>
-      </w:r>
-      <w:r>
-        <w:rPr>
-          <w:rFonts w:ascii="Arial" w:hAnsi="Arial" w:cs="Arial"/>
-          <w:sz w:val="24"/>
-          <w:szCs w:val="24"/>
-        </w:rPr>
-        <w:t xml:space="preserve"> – Clerk</w:t>
-      </w:r>
-    </w:p>
-    <w:p>
-      <w:pPr>
-        <w:tabs>
-          <w:tab w:val="left" w:pos="1530"/>
-        </w:tabs>
-        <w:spacing w:after="0" w:line="360" w:lineRule="auto"/>
-        <w:rPr>
-          <w:rFonts w:ascii="Arial" w:hAnsi="Arial" w:cs="Arial"/>
-          <w:sz w:val="24"/>
-          <w:szCs w:val="24"/>
-          <w:lang w:val="en-PH"/>
-        </w:rPr>
-      </w:pPr>
-      <w:r>
-        <w:rPr>
-          <w:rFonts w:ascii="Arial" w:hAnsi="Arial" w:cs="Arial"/>
-          <w:b/>
-          <w:bCs/>
-          <w:sz w:val="24"/>
-          <w:szCs w:val="24"/>
-        </w:rPr>
-        <w:t>Pre-condition</w:t>
-      </w:r>
-      <w:r>
-        <w:rPr>
-          <w:rFonts w:ascii="Arial" w:hAnsi="Arial" w:cs="Arial"/>
-          <w:sz w:val="24"/>
-          <w:szCs w:val="24"/>
-        </w:rPr>
-        <w:t xml:space="preserve"> – Customers have already booked an event in the resort.</w:t>
-      </w:r>
-    </w:p>
-    <w:p>
-      <w:pPr>
-        <w:tabs>
-          <w:tab w:val="left" w:pos="1530"/>
-        </w:tabs>
-        <w:spacing w:after="0" w:line="360" w:lineRule="auto"/>
-        <w:rPr>
-          <w:rFonts w:ascii="Arial" w:hAnsi="Arial" w:cs="Arial"/>
-          <w:sz w:val="24"/>
-          <w:szCs w:val="24"/>
-          <w:lang w:val="en-PH"/>
-        </w:rPr>
-      </w:pPr>
-      <w:r>
-        <w:rPr>
-          <w:rFonts w:ascii="Arial" w:hAnsi="Arial" w:cs="Arial"/>
-          <w:b/>
-          <w:bCs/>
-          <w:sz w:val="24"/>
-          <w:szCs w:val="24"/>
-        </w:rPr>
         <w:t>Post-condition</w:t>
       </w:r>
       <w:r>
@@ -4443,7 +4420,39 @@
           <w:sz w:val="24"/>
           <w:szCs w:val="24"/>
         </w:rPr>
-        <w:t>In the booking schedule page, clerk clicks “calendar view”.</w:t>
+        <w:t xml:space="preserve">In the </w:t>
+      </w:r>
+      <w:r>
+        <w:rPr>
+          <w:rFonts w:ascii="Arial" w:hAnsi="Arial" w:cs="Arial"/>
+          <w:sz w:val="24"/>
+          <w:szCs w:val="24"/>
+        </w:rPr>
+        <w:t>main</w:t>
+      </w:r>
+      <w:r>
+        <w:rPr>
+          <w:rFonts w:ascii="Arial" w:hAnsi="Arial" w:cs="Arial"/>
+          <w:sz w:val="24"/>
+          <w:szCs w:val="24"/>
+        </w:rPr>
+        <w:t xml:space="preserve"> page, clerk clicks “</w:t>
+      </w:r>
+      <w:r>
+        <w:rPr>
+          <w:rFonts w:ascii="Arial" w:hAnsi="Arial" w:cs="Arial"/>
+          <w:sz w:val="24"/>
+          <w:szCs w:val="24"/>
+        </w:rPr>
+        <w:t>Booking Schedule</w:t>
+      </w:r>
+      <w:r>
+        <w:rPr>
+          <w:rFonts w:ascii="Arial" w:hAnsi="Arial" w:cs="Arial"/>
+          <w:sz w:val="24"/>
+          <w:szCs w:val="24"/>
+        </w:rPr>
+        <w:t>”.</w:t>
       </w:r>
     </w:p>
     <w:p>
@@ -4469,7 +4478,15 @@
           <w:sz w:val="24"/>
           <w:szCs w:val="24"/>
         </w:rPr>
-        <w:t>In the calendar view, a monthly view of the calendar with highlighted days of events is displayed.</w:t>
+        <w:t>A</w:t>
+      </w:r>
+      <w:r>
+        <w:rPr>
+          <w:rFonts w:ascii="Arial" w:hAnsi="Arial" w:cs="Arial"/>
+          <w:sz w:val="24"/>
+          <w:szCs w:val="24"/>
+        </w:rPr>
+        <w:t xml:space="preserve"> monthly view of the calendar with highlighted days of events is displayed.</w:t>
       </w:r>
     </w:p>
     <w:p>
@@ -4480,6 +4497,7 @@
         <w:spacing w:after="0" w:line="360" w:lineRule="auto"/>
         <w:rPr>
           <w:rFonts w:ascii="Arial" w:hAnsi="Arial" w:cs="Arial"/>
+          <w:b/>
           <w:sz w:val="24"/>
           <w:szCs w:val="24"/>
         </w:rPr>
@@ -4563,6 +4581,7 @@
           <w:lang w:val="en-PH"/>
         </w:rPr>
       </w:pPr>
+      <w:proofErr w:type="gramStart"/>
       <w:r>
         <w:rPr>
           <w:rFonts w:ascii="Arial" w:hAnsi="Arial" w:cs="Arial"/>
@@ -4580,8 +4599,57 @@
           <w:szCs w:val="24"/>
         </w:rPr>
         <w:tab/>
-        <w:t>The clerk clicks “calendar view” in the booking schedule page.</w:t>
-      </w:r>
+        <w:t xml:space="preserve">The </w:t>
+      </w:r>
+      <w:r>
+        <w:rPr>
+          <w:rFonts w:ascii="Arial" w:hAnsi="Arial" w:cs="Arial"/>
+          <w:sz w:val="24"/>
+          <w:szCs w:val="24"/>
+        </w:rPr>
+        <w:t>proprietor</w:t>
+      </w:r>
+      <w:r>
+        <w:rPr>
+          <w:rFonts w:ascii="Arial" w:hAnsi="Arial" w:cs="Arial"/>
+          <w:sz w:val="24"/>
+          <w:szCs w:val="24"/>
+        </w:rPr>
+        <w:t xml:space="preserve"> clicks “</w:t>
+      </w:r>
+      <w:r>
+        <w:rPr>
+          <w:rFonts w:ascii="Arial" w:hAnsi="Arial" w:cs="Arial"/>
+          <w:sz w:val="24"/>
+          <w:szCs w:val="24"/>
+        </w:rPr>
+        <w:t>Booking Schedule</w:t>
+      </w:r>
+      <w:r>
+        <w:rPr>
+          <w:rFonts w:ascii="Arial" w:hAnsi="Arial" w:cs="Arial"/>
+          <w:sz w:val="24"/>
+          <w:szCs w:val="24"/>
+        </w:rPr>
+        <w:t xml:space="preserve">” in the </w:t>
+      </w:r>
+      <w:r>
+        <w:rPr>
+          <w:rFonts w:ascii="Arial" w:hAnsi="Arial" w:cs="Arial"/>
+          <w:sz w:val="24"/>
+          <w:szCs w:val="24"/>
+        </w:rPr>
+        <w:t>main</w:t>
+      </w:r>
+      <w:r>
+        <w:rPr>
+          <w:rFonts w:ascii="Arial" w:hAnsi="Arial" w:cs="Arial"/>
+          <w:sz w:val="24"/>
+          <w:szCs w:val="24"/>
+        </w:rPr>
+        <w:t xml:space="preserve"> page.</w:t>
+      </w:r>
+      <w:proofErr w:type="gramEnd"/>
     </w:p>
     <w:p>
       <w:pPr>
@@ -4594,7 +4662,6 @@
           <w:rFonts w:ascii="Arial" w:hAnsi="Arial" w:cs="Arial"/>
           <w:sz w:val="24"/>
           <w:szCs w:val="24"/>
-          <w:lang w:val="en-PH"/>
         </w:rPr>
       </w:pPr>
       <w:r>
@@ -4641,15 +4708,23 @@
           <w:sz w:val="24"/>
           <w:szCs w:val="24"/>
         </w:rPr>
-        <w:t xml:space="preserve">h highlighted days of events is  </w:t>
-      </w:r>
-      <w:r>
-        <w:rPr>
-          <w:rFonts w:ascii="Arial" w:hAnsi="Arial" w:cs="Arial"/>
-          <w:sz w:val="24"/>
-          <w:szCs w:val="24"/>
-        </w:rPr>
-        <w:t>displayed.</w:t>
+        <w:t xml:space="preserve">h highlighted days of events </w:t>
+      </w:r>
+      <w:r>
+        <w:rPr>
+          <w:rFonts w:ascii="Arial" w:hAnsi="Arial" w:cs="Arial"/>
+          <w:sz w:val="24"/>
+          <w:szCs w:val="24"/>
+        </w:rPr>
+        <w:t>is displayed</w:t>
+      </w:r>
+      <w:r>
+        <w:rPr>
+          <w:rFonts w:ascii="Arial" w:hAnsi="Arial" w:cs="Arial"/>
+          <w:sz w:val="24"/>
+          <w:szCs w:val="24"/>
+        </w:rPr>
+        <w:t>.</w:t>
       </w:r>
     </w:p>
     <w:p>
@@ -4658,10 +4733,12 @@
           <w:tab w:val="left" w:pos="1530"/>
         </w:tabs>
         <w:spacing w:after="0" w:line="360" w:lineRule="auto"/>
-        <w:rPr>
-          <w:rFonts w:ascii="Arial" w:hAnsi="Arial" w:cs="Arial"/>
-          <w:sz w:val="24"/>
-          <w:szCs w:val="24"/>
+        <w:ind w:left="1440" w:hanging="1440"/>
+        <w:rPr>
+          <w:rFonts w:ascii="Arial" w:hAnsi="Arial" w:cs="Arial"/>
+          <w:sz w:val="24"/>
+          <w:szCs w:val="24"/>
+          <w:lang w:val="en-PH"/>
         </w:rPr>
       </w:pPr>
     </w:p>
@@ -4671,13 +4748,27 @@
           <w:tab w:val="left" w:pos="1530"/>
         </w:tabs>
         <w:spacing w:after="0" w:line="360" w:lineRule="auto"/>
-        <w:rPr>
-          <w:rFonts w:ascii="Arial" w:hAnsi="Arial" w:cs="Arial"/>
-          <w:sz w:val="24"/>
-          <w:szCs w:val="24"/>
-          <w:lang w:val="en-PH"/>
-        </w:rPr>
-      </w:pPr>
+        <w:ind w:left="1440" w:hanging="1440"/>
+        <w:rPr>
+          <w:rFonts w:ascii="Arial" w:hAnsi="Arial" w:cs="Arial"/>
+          <w:b/>
+          <w:i/>
+          <w:sz w:val="24"/>
+          <w:szCs w:val="24"/>
+          <w:lang w:val="en-PH"/>
+        </w:rPr>
+      </w:pPr>
+      <w:r>
+        <w:rPr>
+          <w:rFonts w:ascii="Arial" w:hAnsi="Arial" w:cs="Arial"/>
+          <w:b/>
+          <w:i/>
+          <w:sz w:val="24"/>
+          <w:szCs w:val="24"/>
+          <w:lang w:val="en-PH"/>
+        </w:rPr>
+        <w:t>Event List</w:t>
+      </w:r>
     </w:p>
     <w:p>
       <w:pPr>
@@ -4685,12 +4776,25 @@
           <w:tab w:val="left" w:pos="1530"/>
         </w:tabs>
         <w:spacing w:after="0" w:line="360" w:lineRule="auto"/>
-        <w:rPr>
-          <w:rFonts w:ascii="Arial" w:hAnsi="Arial" w:cs="Arial"/>
-          <w:sz w:val="24"/>
-          <w:szCs w:val="24"/>
-        </w:rPr>
-      </w:pPr>
+        <w:ind w:left="1440" w:hanging="1440"/>
+        <w:rPr>
+          <w:rFonts w:ascii="Arial" w:hAnsi="Arial" w:cs="Arial"/>
+          <w:b/>
+          <w:sz w:val="24"/>
+          <w:szCs w:val="24"/>
+          <w:lang w:val="en-PH"/>
+        </w:rPr>
+      </w:pPr>
+      <w:r>
+        <w:rPr>
+          <w:rFonts w:ascii="Arial" w:hAnsi="Arial" w:cs="Arial"/>
+          <w:b/>
+          <w:sz w:val="24"/>
+          <w:szCs w:val="24"/>
+          <w:lang w:val="en-PH"/>
+        </w:rPr>
+        <w:t>Use Case:</w:t>
+      </w:r>
     </w:p>
     <w:p>
       <w:pPr>
@@ -4705,50 +4809,1225 @@
           <w:lang w:val="en-PH"/>
         </w:rPr>
       </w:pPr>
-    </w:p>
-    <w:p>
-      <w:pPr>
-        <w:tabs>
-          <w:tab w:val="left" w:pos="6753"/>
-        </w:tabs>
-        <w:spacing w:after="0" w:line="360" w:lineRule="auto"/>
-        <w:rPr>
-          <w:rFonts w:ascii="Arial" w:hAnsi="Arial" w:cs="Arial"/>
-          <w:sz w:val="24"/>
-          <w:szCs w:val="24"/>
-        </w:rPr>
-      </w:pPr>
-    </w:p>
-    <w:p>
-      <w:pPr>
-        <w:tabs>
-          <w:tab w:val="left" w:pos="6753"/>
-        </w:tabs>
-        <w:spacing w:after="0" w:line="360" w:lineRule="auto"/>
-        <w:rPr>
-          <w:rFonts w:ascii="Arial" w:hAnsi="Arial" w:cs="Arial"/>
-          <w:b/>
-          <w:sz w:val="24"/>
-          <w:szCs w:val="24"/>
-          <w:lang w:val="en-PH"/>
-        </w:rPr>
-      </w:pPr>
-    </w:p>
-    <w:p>
-      <w:pPr>
-        <w:tabs>
-          <w:tab w:val="num" w:pos="900"/>
-          <w:tab w:val="left" w:pos="6753"/>
-        </w:tabs>
-        <w:spacing w:after="0" w:line="360" w:lineRule="auto"/>
-        <w:ind w:left="720" w:hanging="720"/>
-        <w:rPr>
-          <w:rFonts w:ascii="Arial" w:hAnsi="Arial" w:cs="Arial"/>
-          <w:sz w:val="24"/>
-          <w:szCs w:val="24"/>
-          <w:lang w:val="en-PH"/>
-        </w:rPr>
-      </w:pPr>
+      <w:r>
+        <w:rPr>
+          <w:rFonts w:ascii="Arial" w:hAnsi="Arial" w:cs="Arial"/>
+          <w:b/>
+          <w:bCs/>
+          <w:sz w:val="24"/>
+          <w:szCs w:val="24"/>
+        </w:rPr>
+        <w:t>Name</w:t>
+      </w:r>
+      <w:r>
+        <w:rPr>
+          <w:rFonts w:ascii="Arial" w:hAnsi="Arial" w:cs="Arial"/>
+          <w:sz w:val="24"/>
+          <w:szCs w:val="24"/>
+        </w:rPr>
+        <w:t xml:space="preserve"> – </w:t>
+      </w:r>
+      <w:r>
+        <w:rPr>
+          <w:rFonts w:ascii="Arial" w:hAnsi="Arial" w:cs="Arial"/>
+          <w:sz w:val="24"/>
+          <w:szCs w:val="24"/>
+        </w:rPr>
+        <w:t>Event List</w:t>
+      </w:r>
+    </w:p>
+    <w:p>
+      <w:pPr>
+        <w:tabs>
+          <w:tab w:val="left" w:pos="1530"/>
+        </w:tabs>
+        <w:spacing w:after="0" w:line="360" w:lineRule="auto"/>
+        <w:rPr>
+          <w:rFonts w:ascii="Arial" w:hAnsi="Arial" w:cs="Arial"/>
+          <w:sz w:val="24"/>
+          <w:szCs w:val="24"/>
+          <w:lang w:val="en-PH"/>
+        </w:rPr>
+      </w:pPr>
+      <w:r>
+        <w:rPr>
+          <w:rFonts w:ascii="Arial" w:hAnsi="Arial" w:cs="Arial"/>
+          <w:b/>
+          <w:bCs/>
+          <w:sz w:val="24"/>
+          <w:szCs w:val="24"/>
+        </w:rPr>
+        <w:t xml:space="preserve">Description </w:t>
+      </w:r>
+      <w:r>
+        <w:rPr>
+          <w:rFonts w:ascii="Arial" w:hAnsi="Arial" w:cs="Arial"/>
+          <w:sz w:val="24"/>
+          <w:szCs w:val="24"/>
+        </w:rPr>
+        <w:t>–</w:t>
+      </w:r>
+      <w:r>
+        <w:rPr>
+          <w:rFonts w:ascii="Arial" w:hAnsi="Arial" w:cs="Arial"/>
+          <w:sz w:val="24"/>
+          <w:szCs w:val="24"/>
+        </w:rPr>
+        <w:t xml:space="preserve"> </w:t>
+      </w:r>
+      <w:r>
+        <w:rPr>
+          <w:rFonts w:ascii="Arial" w:hAnsi="Arial" w:cs="Arial"/>
+          <w:sz w:val="24"/>
+          <w:szCs w:val="24"/>
+        </w:rPr>
+        <w:t>List of events in a particular day.</w:t>
+      </w:r>
+    </w:p>
+    <w:p>
+      <w:pPr>
+        <w:tabs>
+          <w:tab w:val="left" w:pos="1530"/>
+        </w:tabs>
+        <w:spacing w:after="0" w:line="360" w:lineRule="auto"/>
+        <w:rPr>
+          <w:rFonts w:ascii="Arial" w:hAnsi="Arial" w:cs="Arial"/>
+          <w:sz w:val="24"/>
+          <w:szCs w:val="24"/>
+          <w:lang w:val="en-PH"/>
+        </w:rPr>
+      </w:pPr>
+      <w:r>
+        <w:rPr>
+          <w:rFonts w:ascii="Arial" w:hAnsi="Arial" w:cs="Arial"/>
+          <w:b/>
+          <w:bCs/>
+          <w:sz w:val="24"/>
+          <w:szCs w:val="24"/>
+        </w:rPr>
+        <w:t>Actor</w:t>
+      </w:r>
+      <w:r>
+        <w:rPr>
+          <w:rFonts w:ascii="Arial" w:hAnsi="Arial" w:cs="Arial"/>
+          <w:sz w:val="24"/>
+          <w:szCs w:val="24"/>
+        </w:rPr>
+        <w:t xml:space="preserve"> – </w:t>
+      </w:r>
+      <w:r>
+        <w:rPr>
+          <w:rFonts w:ascii="Arial" w:hAnsi="Arial" w:cs="Arial"/>
+          <w:sz w:val="24"/>
+          <w:szCs w:val="24"/>
+        </w:rPr>
+        <w:t>Proprietor</w:t>
+      </w:r>
+    </w:p>
+    <w:p>
+      <w:pPr>
+        <w:tabs>
+          <w:tab w:val="left" w:pos="1530"/>
+        </w:tabs>
+        <w:spacing w:after="0" w:line="360" w:lineRule="auto"/>
+        <w:rPr>
+          <w:rFonts w:ascii="Arial" w:hAnsi="Arial" w:cs="Arial"/>
+          <w:sz w:val="24"/>
+          <w:szCs w:val="24"/>
+          <w:lang w:val="en-PH"/>
+        </w:rPr>
+      </w:pPr>
+      <w:r>
+        <w:rPr>
+          <w:rFonts w:ascii="Arial" w:hAnsi="Arial" w:cs="Arial"/>
+          <w:b/>
+          <w:bCs/>
+          <w:sz w:val="24"/>
+          <w:szCs w:val="24"/>
+        </w:rPr>
+        <w:t>Pre-condition</w:t>
+      </w:r>
+      <w:r>
+        <w:rPr>
+          <w:rFonts w:ascii="Arial" w:hAnsi="Arial" w:cs="Arial"/>
+          <w:sz w:val="24"/>
+          <w:szCs w:val="24"/>
+        </w:rPr>
+        <w:t xml:space="preserve"> – </w:t>
+      </w:r>
+      <w:r>
+        <w:rPr>
+          <w:rFonts w:ascii="Arial" w:hAnsi="Arial" w:cs="Arial"/>
+          <w:sz w:val="24"/>
+          <w:szCs w:val="24"/>
+        </w:rPr>
+        <w:t>A day in the “Booking Schedule” page is highlighted.</w:t>
+      </w:r>
+    </w:p>
+    <w:p>
+      <w:pPr>
+        <w:tabs>
+          <w:tab w:val="left" w:pos="1530"/>
+        </w:tabs>
+        <w:spacing w:after="0" w:line="360" w:lineRule="auto"/>
+        <w:rPr>
+          <w:rFonts w:ascii="Arial" w:hAnsi="Arial" w:cs="Arial"/>
+          <w:b/>
+          <w:bCs/>
+          <w:sz w:val="24"/>
+          <w:szCs w:val="24"/>
+        </w:rPr>
+      </w:pPr>
+      <w:r>
+        <w:rPr>
+          <w:rFonts w:ascii="Arial" w:hAnsi="Arial" w:cs="Arial"/>
+          <w:b/>
+          <w:bCs/>
+          <w:sz w:val="24"/>
+          <w:szCs w:val="24"/>
+        </w:rPr>
+        <w:t>Post-condition</w:t>
+      </w:r>
+      <w:r>
+        <w:rPr>
+          <w:rFonts w:ascii="Arial" w:hAnsi="Arial" w:cs="Arial"/>
+          <w:sz w:val="24"/>
+          <w:szCs w:val="24"/>
+        </w:rPr>
+        <w:t xml:space="preserve"> – </w:t>
+      </w:r>
+      <w:r>
+        <w:rPr>
+          <w:rFonts w:ascii="Arial" w:hAnsi="Arial" w:cs="Arial"/>
+          <w:sz w:val="24"/>
+          <w:szCs w:val="24"/>
+        </w:rPr>
+        <w:t>A list of events will be displayed</w:t>
+      </w:r>
+      <w:r>
+        <w:rPr>
+          <w:rFonts w:ascii="Arial" w:hAnsi="Arial" w:cs="Arial"/>
+          <w:sz w:val="24"/>
+          <w:szCs w:val="24"/>
+        </w:rPr>
+        <w:t>.</w:t>
+      </w:r>
+    </w:p>
+    <w:p>
+      <w:pPr>
+        <w:tabs>
+          <w:tab w:val="left" w:pos="1530"/>
+        </w:tabs>
+        <w:spacing w:after="0" w:line="360" w:lineRule="auto"/>
+        <w:rPr>
+          <w:rFonts w:ascii="Arial" w:hAnsi="Arial" w:cs="Arial"/>
+          <w:b/>
+          <w:bCs/>
+          <w:sz w:val="24"/>
+          <w:szCs w:val="24"/>
+        </w:rPr>
+      </w:pPr>
+    </w:p>
+    <w:p>
+      <w:pPr>
+        <w:tabs>
+          <w:tab w:val="left" w:pos="1530"/>
+        </w:tabs>
+        <w:spacing w:after="0" w:line="360" w:lineRule="auto"/>
+        <w:rPr>
+          <w:rFonts w:ascii="Arial" w:hAnsi="Arial" w:cs="Arial"/>
+          <w:sz w:val="24"/>
+          <w:szCs w:val="24"/>
+          <w:lang w:val="en-PH"/>
+        </w:rPr>
+      </w:pPr>
+      <w:r>
+        <w:rPr>
+          <w:rFonts w:ascii="Arial" w:hAnsi="Arial" w:cs="Arial"/>
+          <w:b/>
+          <w:bCs/>
+          <w:sz w:val="24"/>
+          <w:szCs w:val="24"/>
+        </w:rPr>
+        <w:t>Main Course:</w:t>
+      </w:r>
+    </w:p>
+    <w:p>
+      <w:pPr>
+        <w:numPr>
+          <w:ilvl w:val="0"/>
+          <w:numId w:val="25"/>
+        </w:numPr>
+        <w:tabs>
+          <w:tab w:val="left" w:pos="1530"/>
+        </w:tabs>
+        <w:spacing w:after="0" w:line="360" w:lineRule="auto"/>
+        <w:rPr>
+          <w:rFonts w:ascii="Arial" w:hAnsi="Arial" w:cs="Arial"/>
+          <w:sz w:val="24"/>
+          <w:szCs w:val="24"/>
+          <w:lang w:val="en-PH"/>
+        </w:rPr>
+      </w:pPr>
+      <w:r>
+        <w:rPr>
+          <w:rFonts w:ascii="Arial" w:hAnsi="Arial" w:cs="Arial"/>
+          <w:sz w:val="24"/>
+          <w:szCs w:val="24"/>
+        </w:rPr>
+        <w:t xml:space="preserve">In the </w:t>
+      </w:r>
+      <w:r>
+        <w:rPr>
+          <w:rFonts w:ascii="Arial" w:hAnsi="Arial" w:cs="Arial"/>
+          <w:sz w:val="24"/>
+          <w:szCs w:val="24"/>
+        </w:rPr>
+        <w:t>Booking Schedule page</w:t>
+      </w:r>
+      <w:r>
+        <w:rPr>
+          <w:rFonts w:ascii="Arial" w:hAnsi="Arial" w:cs="Arial"/>
+          <w:sz w:val="24"/>
+          <w:szCs w:val="24"/>
+        </w:rPr>
+        <w:t xml:space="preserve">, </w:t>
+      </w:r>
+      <w:r>
+        <w:rPr>
+          <w:rFonts w:ascii="Arial" w:hAnsi="Arial" w:cs="Arial"/>
+          <w:sz w:val="24"/>
+          <w:szCs w:val="24"/>
+        </w:rPr>
+        <w:t>proprietor</w:t>
+      </w:r>
+      <w:r>
+        <w:rPr>
+          <w:rFonts w:ascii="Arial" w:hAnsi="Arial" w:cs="Arial"/>
+          <w:sz w:val="24"/>
+          <w:szCs w:val="24"/>
+        </w:rPr>
+        <w:t xml:space="preserve"> clicks specific highlighted day</w:t>
+      </w:r>
+      <w:r>
+        <w:rPr>
+          <w:rFonts w:ascii="Arial" w:hAnsi="Arial" w:cs="Arial"/>
+          <w:sz w:val="24"/>
+          <w:szCs w:val="24"/>
+        </w:rPr>
+        <w:t>.</w:t>
+      </w:r>
+    </w:p>
+    <w:p>
+      <w:pPr>
+        <w:numPr>
+          <w:ilvl w:val="0"/>
+          <w:numId w:val="25"/>
+        </w:numPr>
+        <w:tabs>
+          <w:tab w:val="left" w:pos="1530"/>
+        </w:tabs>
+        <w:spacing w:after="0" w:line="360" w:lineRule="auto"/>
+        <w:rPr>
+          <w:rFonts w:ascii="Arial" w:hAnsi="Arial" w:cs="Arial"/>
+          <w:sz w:val="24"/>
+          <w:szCs w:val="24"/>
+          <w:lang w:val="en-PH"/>
+        </w:rPr>
+      </w:pPr>
+      <w:r>
+        <w:rPr>
+          <w:rFonts w:ascii="Arial" w:hAnsi="Arial" w:cs="Arial"/>
+          <w:sz w:val="24"/>
+          <w:szCs w:val="24"/>
+        </w:rPr>
+        <w:t>A list of events will be displayed.</w:t>
+      </w:r>
+    </w:p>
+    <w:p>
+      <w:pPr>
+        <w:tabs>
+          <w:tab w:val="left" w:pos="1530"/>
+        </w:tabs>
+        <w:spacing w:after="0" w:line="360" w:lineRule="auto"/>
+        <w:ind w:left="1440"/>
+        <w:rPr>
+          <w:rFonts w:ascii="Arial" w:hAnsi="Arial" w:cs="Arial"/>
+          <w:sz w:val="24"/>
+          <w:szCs w:val="24"/>
+          <w:lang w:val="en-PH"/>
+        </w:rPr>
+      </w:pPr>
+      <w:r>
+        <w:rPr>
+          <w:rFonts w:ascii="Arial" w:hAnsi="Arial" w:cs="Arial"/>
+          <w:sz w:val="24"/>
+          <w:szCs w:val="24"/>
+          <w:lang w:val="en-PH"/>
+        </w:rPr>
+        <w:t xml:space="preserve"> </w:t>
+      </w:r>
+    </w:p>
+    <w:p>
+      <w:pPr>
+        <w:tabs>
+          <w:tab w:val="left" w:pos="1530"/>
+        </w:tabs>
+        <w:spacing w:after="0" w:line="360" w:lineRule="auto"/>
+        <w:rPr>
+          <w:rFonts w:ascii="Arial" w:hAnsi="Arial" w:cs="Arial"/>
+          <w:b/>
+          <w:sz w:val="24"/>
+          <w:szCs w:val="24"/>
+        </w:rPr>
+      </w:pPr>
+      <w:r>
+        <w:rPr>
+          <w:rFonts w:ascii="Arial" w:hAnsi="Arial" w:cs="Arial"/>
+          <w:b/>
+          <w:sz w:val="24"/>
+          <w:szCs w:val="24"/>
+        </w:rPr>
+        <w:t>Test Case:</w:t>
+      </w:r>
+    </w:p>
+    <w:p>
+      <w:pPr>
+        <w:tabs>
+          <w:tab w:val="left" w:pos="1530"/>
+        </w:tabs>
+        <w:spacing w:after="0" w:line="360" w:lineRule="auto"/>
+        <w:rPr>
+          <w:rFonts w:ascii="Arial" w:hAnsi="Arial" w:cs="Arial"/>
+          <w:sz w:val="24"/>
+          <w:szCs w:val="24"/>
+          <w:lang w:val="en-PH"/>
+        </w:rPr>
+      </w:pPr>
+      <w:r>
+        <w:rPr>
+          <w:rFonts w:ascii="Arial" w:hAnsi="Arial" w:cs="Arial"/>
+          <w:b/>
+          <w:bCs/>
+          <w:sz w:val="24"/>
+          <w:szCs w:val="24"/>
+        </w:rPr>
+        <w:t>Given</w:t>
+      </w:r>
+      <w:r>
+        <w:rPr>
+          <w:rFonts w:ascii="Arial" w:hAnsi="Arial" w:cs="Arial"/>
+          <w:b/>
+          <w:bCs/>
+          <w:sz w:val="24"/>
+          <w:szCs w:val="24"/>
+        </w:rPr>
+        <w:tab/>
+      </w:r>
+      <w:r>
+        <w:rPr>
+          <w:rFonts w:ascii="Arial" w:hAnsi="Arial" w:cs="Arial"/>
+          <w:sz w:val="24"/>
+          <w:szCs w:val="24"/>
+        </w:rPr>
+        <w:t>A day in the “Booking Schedule” page is highlighted.</w:t>
+      </w:r>
+    </w:p>
+    <w:p>
+      <w:pPr>
+        <w:tabs>
+          <w:tab w:val="left" w:pos="1530"/>
+        </w:tabs>
+        <w:spacing w:after="0" w:line="360" w:lineRule="auto"/>
+        <w:ind w:left="1440" w:hanging="1440"/>
+        <w:rPr>
+          <w:rFonts w:ascii="Arial" w:hAnsi="Arial" w:cs="Arial"/>
+          <w:sz w:val="24"/>
+          <w:szCs w:val="24"/>
+        </w:rPr>
+      </w:pPr>
+      <w:proofErr w:type="gramStart"/>
+      <w:r>
+        <w:rPr>
+          <w:rFonts w:ascii="Arial" w:hAnsi="Arial" w:cs="Arial"/>
+          <w:b/>
+          <w:bCs/>
+          <w:sz w:val="24"/>
+          <w:szCs w:val="24"/>
+        </w:rPr>
+        <w:t>When</w:t>
+      </w:r>
+      <w:r>
+        <w:rPr>
+          <w:rFonts w:ascii="Arial" w:hAnsi="Arial" w:cs="Arial"/>
+          <w:sz w:val="24"/>
+          <w:szCs w:val="24"/>
+        </w:rPr>
+        <w:tab/>
+        <w:t xml:space="preserve">The </w:t>
+      </w:r>
+      <w:r>
+        <w:rPr>
+          <w:rFonts w:ascii="Arial" w:hAnsi="Arial" w:cs="Arial"/>
+          <w:sz w:val="24"/>
+          <w:szCs w:val="24"/>
+        </w:rPr>
+        <w:t>proprietor</w:t>
+      </w:r>
+      <w:r>
+        <w:rPr>
+          <w:rFonts w:ascii="Arial" w:hAnsi="Arial" w:cs="Arial"/>
+          <w:sz w:val="24"/>
+          <w:szCs w:val="24"/>
+        </w:rPr>
+        <w:t xml:space="preserve"> </w:t>
+      </w:r>
+      <w:r>
+        <w:rPr>
+          <w:rFonts w:ascii="Arial" w:hAnsi="Arial" w:cs="Arial"/>
+          <w:sz w:val="24"/>
+          <w:szCs w:val="24"/>
+        </w:rPr>
+        <w:t>clicks the highlighted day.</w:t>
+      </w:r>
+      <w:proofErr w:type="gramEnd"/>
+    </w:p>
+    <w:p>
+      <w:pPr>
+        <w:tabs>
+          <w:tab w:val="left" w:pos="1530"/>
+        </w:tabs>
+        <w:spacing w:after="0" w:line="360" w:lineRule="auto"/>
+        <w:ind w:left="1440" w:hanging="1440"/>
+        <w:rPr>
+          <w:rFonts w:ascii="Arial" w:hAnsi="Arial" w:cs="Arial"/>
+          <w:sz w:val="24"/>
+          <w:szCs w:val="24"/>
+          <w:lang w:val="en-PH"/>
+        </w:rPr>
+      </w:pPr>
+      <w:r>
+        <w:rPr>
+          <w:rFonts w:ascii="Arial" w:hAnsi="Arial" w:cs="Arial"/>
+          <w:b/>
+          <w:bCs/>
+          <w:sz w:val="24"/>
+          <w:szCs w:val="24"/>
+        </w:rPr>
+        <w:t>Then</w:t>
+      </w:r>
+      <w:r>
+        <w:rPr>
+          <w:rFonts w:ascii="Arial" w:hAnsi="Arial" w:cs="Arial"/>
+          <w:b/>
+          <w:bCs/>
+          <w:sz w:val="24"/>
+          <w:szCs w:val="24"/>
+        </w:rPr>
+        <w:tab/>
+      </w:r>
+      <w:r>
+        <w:rPr>
+          <w:rFonts w:ascii="Arial" w:hAnsi="Arial" w:cs="Arial"/>
+          <w:b/>
+          <w:bCs/>
+          <w:sz w:val="24"/>
+          <w:szCs w:val="24"/>
+        </w:rPr>
+        <w:tab/>
+      </w:r>
+      <w:r>
+        <w:rPr>
+          <w:rFonts w:ascii="Arial" w:hAnsi="Arial" w:cs="Arial"/>
+          <w:bCs/>
+          <w:sz w:val="24"/>
+          <w:szCs w:val="24"/>
+        </w:rPr>
+        <w:t>The list of events for that particular day is displayed</w:t>
+      </w:r>
+      <w:r>
+        <w:rPr>
+          <w:rFonts w:ascii="Arial" w:hAnsi="Arial" w:cs="Arial"/>
+          <w:bCs/>
+          <w:sz w:val="24"/>
+          <w:szCs w:val="24"/>
+        </w:rPr>
+        <w:t>.</w:t>
+      </w:r>
+    </w:p>
+    <w:p>
+      <w:pPr>
+        <w:tabs>
+          <w:tab w:val="left" w:pos="1530"/>
+        </w:tabs>
+        <w:spacing w:after="0" w:line="360" w:lineRule="auto"/>
+        <w:ind w:left="1440" w:hanging="1440"/>
+        <w:rPr>
+          <w:rFonts w:ascii="Arial" w:hAnsi="Arial" w:cs="Arial"/>
+          <w:sz w:val="24"/>
+          <w:szCs w:val="24"/>
+          <w:lang w:val="en-PH"/>
+        </w:rPr>
+      </w:pPr>
+      <w:bookmarkStart w:id="0" w:name="_GoBack"/>
+      <w:bookmarkEnd w:id="0"/>
+    </w:p>
+    <w:p>
+      <w:pPr>
+        <w:tabs>
+          <w:tab w:val="left" w:pos="1530"/>
+        </w:tabs>
+        <w:spacing w:after="0" w:line="360" w:lineRule="auto"/>
+        <w:ind w:left="1440" w:hanging="1440"/>
+        <w:rPr>
+          <w:rFonts w:ascii="Arial" w:hAnsi="Arial" w:cs="Arial"/>
+          <w:sz w:val="24"/>
+          <w:szCs w:val="24"/>
+          <w:lang w:val="en-PH"/>
+        </w:rPr>
+      </w:pPr>
+    </w:p>
+    <w:p>
+      <w:pPr>
+        <w:tabs>
+          <w:tab w:val="left" w:pos="1530"/>
+        </w:tabs>
+        <w:spacing w:after="0" w:line="360" w:lineRule="auto"/>
+        <w:rPr>
+          <w:rFonts w:ascii="Arial" w:hAnsi="Arial" w:cs="Arial"/>
+          <w:sz w:val="24"/>
+          <w:szCs w:val="24"/>
+        </w:rPr>
+      </w:pPr>
+      <w:r>
+        <w:rPr>
+          <w:rFonts w:ascii="Arial" w:hAnsi="Arial" w:cs="Arial"/>
+          <w:b/>
+          <w:bCs/>
+          <w:i/>
+          <w:iCs/>
+          <w:sz w:val="24"/>
+          <w:szCs w:val="24"/>
+        </w:rPr>
+        <w:lastRenderedPageBreak/>
+        <w:t>Add Event</w:t>
+      </w:r>
+    </w:p>
+    <w:p>
+      <w:pPr>
+        <w:tabs>
+          <w:tab w:val="left" w:pos="1530"/>
+        </w:tabs>
+        <w:spacing w:after="0" w:line="360" w:lineRule="auto"/>
+        <w:rPr>
+          <w:rFonts w:ascii="Arial" w:hAnsi="Arial" w:cs="Arial"/>
+          <w:sz w:val="24"/>
+          <w:szCs w:val="24"/>
+          <w:lang w:val="en-PH"/>
+        </w:rPr>
+      </w:pPr>
+      <w:r>
+        <w:rPr>
+          <w:rFonts w:ascii="Arial" w:hAnsi="Arial" w:cs="Arial"/>
+          <w:b/>
+          <w:bCs/>
+          <w:sz w:val="24"/>
+          <w:szCs w:val="24"/>
+        </w:rPr>
+        <w:t>Use Case:</w:t>
+      </w:r>
+    </w:p>
+    <w:p>
+      <w:pPr>
+        <w:tabs>
+          <w:tab w:val="left" w:pos="1530"/>
+        </w:tabs>
+        <w:spacing w:after="0" w:line="360" w:lineRule="auto"/>
+        <w:rPr>
+          <w:rFonts w:ascii="Arial" w:hAnsi="Arial" w:cs="Arial"/>
+          <w:sz w:val="24"/>
+          <w:szCs w:val="24"/>
+          <w:lang w:val="en-PH"/>
+        </w:rPr>
+      </w:pPr>
+      <w:r>
+        <w:rPr>
+          <w:rFonts w:ascii="Arial" w:hAnsi="Arial" w:cs="Arial"/>
+          <w:b/>
+          <w:bCs/>
+          <w:sz w:val="24"/>
+          <w:szCs w:val="24"/>
+        </w:rPr>
+        <w:t>Name</w:t>
+      </w:r>
+      <w:r>
+        <w:rPr>
+          <w:rFonts w:ascii="Arial" w:hAnsi="Arial" w:cs="Arial"/>
+          <w:sz w:val="24"/>
+          <w:szCs w:val="24"/>
+        </w:rPr>
+        <w:t xml:space="preserve"> – Add Event</w:t>
+      </w:r>
+    </w:p>
+    <w:p>
+      <w:pPr>
+        <w:tabs>
+          <w:tab w:val="left" w:pos="1530"/>
+        </w:tabs>
+        <w:spacing w:after="0" w:line="360" w:lineRule="auto"/>
+        <w:rPr>
+          <w:rFonts w:ascii="Arial" w:hAnsi="Arial" w:cs="Arial"/>
+          <w:sz w:val="24"/>
+          <w:szCs w:val="24"/>
+          <w:lang w:val="en-PH"/>
+        </w:rPr>
+      </w:pPr>
+      <w:r>
+        <w:rPr>
+          <w:rFonts w:ascii="Arial" w:hAnsi="Arial" w:cs="Arial"/>
+          <w:b/>
+          <w:bCs/>
+          <w:sz w:val="24"/>
+          <w:szCs w:val="24"/>
+        </w:rPr>
+        <w:t xml:space="preserve">Description </w:t>
+      </w:r>
+      <w:r>
+        <w:rPr>
+          <w:rFonts w:ascii="Arial" w:hAnsi="Arial" w:cs="Arial"/>
+          <w:sz w:val="24"/>
+          <w:szCs w:val="24"/>
+        </w:rPr>
+        <w:t>–</w:t>
+      </w:r>
+      <w:r>
+        <w:rPr>
+          <w:rFonts w:ascii="Arial" w:hAnsi="Arial" w:cs="Arial"/>
+          <w:sz w:val="24"/>
+          <w:szCs w:val="24"/>
+        </w:rPr>
+        <w:t xml:space="preserve"> Adding of an event to the database</w:t>
+      </w:r>
+      <w:r>
+        <w:rPr>
+          <w:rFonts w:ascii="Arial" w:hAnsi="Arial" w:cs="Arial"/>
+          <w:sz w:val="24"/>
+          <w:szCs w:val="24"/>
+        </w:rPr>
+        <w:t>.</w:t>
+      </w:r>
+    </w:p>
+    <w:p>
+      <w:pPr>
+        <w:tabs>
+          <w:tab w:val="left" w:pos="1530"/>
+        </w:tabs>
+        <w:spacing w:after="0" w:line="360" w:lineRule="auto"/>
+        <w:rPr>
+          <w:rFonts w:ascii="Arial" w:hAnsi="Arial" w:cs="Arial"/>
+          <w:sz w:val="24"/>
+          <w:szCs w:val="24"/>
+          <w:lang w:val="en-PH"/>
+        </w:rPr>
+      </w:pPr>
+      <w:r>
+        <w:rPr>
+          <w:rFonts w:ascii="Arial" w:hAnsi="Arial" w:cs="Arial"/>
+          <w:b/>
+          <w:bCs/>
+          <w:sz w:val="24"/>
+          <w:szCs w:val="24"/>
+        </w:rPr>
+        <w:t>Actor</w:t>
+      </w:r>
+      <w:r>
+        <w:rPr>
+          <w:rFonts w:ascii="Arial" w:hAnsi="Arial" w:cs="Arial"/>
+          <w:sz w:val="24"/>
+          <w:szCs w:val="24"/>
+        </w:rPr>
+        <w:t xml:space="preserve"> – </w:t>
+      </w:r>
+      <w:r>
+        <w:rPr>
+          <w:rFonts w:ascii="Arial" w:hAnsi="Arial" w:cs="Arial"/>
+          <w:sz w:val="24"/>
+          <w:szCs w:val="24"/>
+        </w:rPr>
+        <w:t>Proprietor</w:t>
+      </w:r>
+    </w:p>
+    <w:p>
+      <w:pPr>
+        <w:tabs>
+          <w:tab w:val="left" w:pos="1530"/>
+        </w:tabs>
+        <w:spacing w:after="0" w:line="360" w:lineRule="auto"/>
+        <w:rPr>
+          <w:rFonts w:ascii="Arial" w:hAnsi="Arial" w:cs="Arial"/>
+          <w:sz w:val="24"/>
+          <w:szCs w:val="24"/>
+          <w:lang w:val="en-PH"/>
+        </w:rPr>
+      </w:pPr>
+      <w:r>
+        <w:rPr>
+          <w:rFonts w:ascii="Arial" w:hAnsi="Arial" w:cs="Arial"/>
+          <w:b/>
+          <w:bCs/>
+          <w:sz w:val="24"/>
+          <w:szCs w:val="24"/>
+        </w:rPr>
+        <w:t>Pre-condition</w:t>
+      </w:r>
+      <w:r>
+        <w:rPr>
+          <w:rFonts w:ascii="Arial" w:hAnsi="Arial" w:cs="Arial"/>
+          <w:sz w:val="24"/>
+          <w:szCs w:val="24"/>
+        </w:rPr>
+        <w:t xml:space="preserve"> – </w:t>
+      </w:r>
+      <w:r>
+        <w:rPr>
+          <w:rFonts w:ascii="Arial" w:hAnsi="Arial" w:cs="Arial"/>
+          <w:sz w:val="24"/>
+          <w:szCs w:val="24"/>
+        </w:rPr>
+        <w:t>A customer wishes to book an event.</w:t>
+      </w:r>
+    </w:p>
+    <w:p>
+      <w:pPr>
+        <w:tabs>
+          <w:tab w:val="left" w:pos="1530"/>
+        </w:tabs>
+        <w:spacing w:after="0" w:line="360" w:lineRule="auto"/>
+        <w:rPr>
+          <w:rFonts w:ascii="Arial" w:hAnsi="Arial" w:cs="Arial"/>
+          <w:b/>
+          <w:bCs/>
+          <w:sz w:val="24"/>
+          <w:szCs w:val="24"/>
+        </w:rPr>
+      </w:pPr>
+      <w:r>
+        <w:rPr>
+          <w:rFonts w:ascii="Arial" w:hAnsi="Arial" w:cs="Arial"/>
+          <w:b/>
+          <w:bCs/>
+          <w:sz w:val="24"/>
+          <w:szCs w:val="24"/>
+        </w:rPr>
+        <w:t>Post-condition</w:t>
+      </w:r>
+      <w:r>
+        <w:rPr>
+          <w:rFonts w:ascii="Arial" w:hAnsi="Arial" w:cs="Arial"/>
+          <w:sz w:val="24"/>
+          <w:szCs w:val="24"/>
+        </w:rPr>
+        <w:t xml:space="preserve"> – </w:t>
+      </w:r>
+      <w:r>
+        <w:rPr>
+          <w:rFonts w:ascii="Arial" w:hAnsi="Arial" w:cs="Arial"/>
+          <w:sz w:val="24"/>
+          <w:szCs w:val="24"/>
+        </w:rPr>
+        <w:t>A new event will be recorded and displayed</w:t>
+      </w:r>
+    </w:p>
+    <w:p>
+      <w:pPr>
+        <w:tabs>
+          <w:tab w:val="left" w:pos="1530"/>
+        </w:tabs>
+        <w:spacing w:after="0" w:line="360" w:lineRule="auto"/>
+        <w:rPr>
+          <w:rFonts w:ascii="Arial" w:hAnsi="Arial" w:cs="Arial"/>
+          <w:b/>
+          <w:bCs/>
+          <w:sz w:val="24"/>
+          <w:szCs w:val="24"/>
+        </w:rPr>
+      </w:pPr>
+    </w:p>
+    <w:p>
+      <w:pPr>
+        <w:tabs>
+          <w:tab w:val="left" w:pos="1530"/>
+        </w:tabs>
+        <w:spacing w:after="0" w:line="360" w:lineRule="auto"/>
+        <w:rPr>
+          <w:rFonts w:ascii="Arial" w:hAnsi="Arial" w:cs="Arial"/>
+          <w:sz w:val="24"/>
+          <w:szCs w:val="24"/>
+          <w:lang w:val="en-PH"/>
+        </w:rPr>
+      </w:pPr>
+      <w:r>
+        <w:rPr>
+          <w:rFonts w:ascii="Arial" w:hAnsi="Arial" w:cs="Arial"/>
+          <w:b/>
+          <w:bCs/>
+          <w:sz w:val="24"/>
+          <w:szCs w:val="24"/>
+        </w:rPr>
+        <w:t>Main Course:</w:t>
+      </w:r>
+    </w:p>
+    <w:p>
+      <w:pPr>
+        <w:numPr>
+          <w:ilvl w:val="0"/>
+          <w:numId w:val="25"/>
+        </w:numPr>
+        <w:tabs>
+          <w:tab w:val="left" w:pos="1530"/>
+        </w:tabs>
+        <w:spacing w:after="0" w:line="360" w:lineRule="auto"/>
+        <w:rPr>
+          <w:rFonts w:ascii="Arial" w:hAnsi="Arial" w:cs="Arial"/>
+          <w:sz w:val="24"/>
+          <w:szCs w:val="24"/>
+          <w:lang w:val="en-PH"/>
+        </w:rPr>
+      </w:pPr>
+      <w:r>
+        <w:rPr>
+          <w:rFonts w:ascii="Arial" w:hAnsi="Arial" w:cs="Arial"/>
+          <w:sz w:val="24"/>
+          <w:szCs w:val="24"/>
+        </w:rPr>
+        <w:t xml:space="preserve">In the </w:t>
+      </w:r>
+      <w:r>
+        <w:rPr>
+          <w:rFonts w:ascii="Arial" w:hAnsi="Arial" w:cs="Arial"/>
+          <w:sz w:val="24"/>
+          <w:szCs w:val="24"/>
+        </w:rPr>
+        <w:t>Booking Schedule page</w:t>
+      </w:r>
+      <w:r>
+        <w:rPr>
+          <w:rFonts w:ascii="Arial" w:hAnsi="Arial" w:cs="Arial"/>
+          <w:sz w:val="24"/>
+          <w:szCs w:val="24"/>
+        </w:rPr>
+        <w:t xml:space="preserve">, </w:t>
+      </w:r>
+      <w:r>
+        <w:rPr>
+          <w:rFonts w:ascii="Arial" w:hAnsi="Arial" w:cs="Arial"/>
+          <w:sz w:val="24"/>
+          <w:szCs w:val="24"/>
+        </w:rPr>
+        <w:t>proprietor</w:t>
+      </w:r>
+      <w:r>
+        <w:rPr>
+          <w:rFonts w:ascii="Arial" w:hAnsi="Arial" w:cs="Arial"/>
+          <w:sz w:val="24"/>
+          <w:szCs w:val="24"/>
+        </w:rPr>
+        <w:t xml:space="preserve"> clicks “</w:t>
+      </w:r>
+      <w:r>
+        <w:rPr>
+          <w:rFonts w:ascii="Arial" w:hAnsi="Arial" w:cs="Arial"/>
+          <w:sz w:val="24"/>
+          <w:szCs w:val="24"/>
+        </w:rPr>
+        <w:t>Add Event</w:t>
+      </w:r>
+      <w:r>
+        <w:rPr>
+          <w:rFonts w:ascii="Arial" w:hAnsi="Arial" w:cs="Arial"/>
+          <w:sz w:val="24"/>
+          <w:szCs w:val="24"/>
+        </w:rPr>
+        <w:t>”.</w:t>
+      </w:r>
+    </w:p>
+    <w:p>
+      <w:pPr>
+        <w:numPr>
+          <w:ilvl w:val="0"/>
+          <w:numId w:val="25"/>
+        </w:numPr>
+        <w:tabs>
+          <w:tab w:val="left" w:pos="1530"/>
+        </w:tabs>
+        <w:spacing w:after="0" w:line="360" w:lineRule="auto"/>
+        <w:rPr>
+          <w:rFonts w:ascii="Arial" w:hAnsi="Arial" w:cs="Arial"/>
+          <w:sz w:val="24"/>
+          <w:szCs w:val="24"/>
+          <w:lang w:val="en-PH"/>
+        </w:rPr>
+      </w:pPr>
+      <w:r>
+        <w:rPr>
+          <w:rFonts w:ascii="Arial" w:hAnsi="Arial" w:cs="Arial"/>
+          <w:sz w:val="24"/>
+          <w:szCs w:val="24"/>
+        </w:rPr>
+        <w:t>A form for adding events will be displayed.</w:t>
+      </w:r>
+    </w:p>
+    <w:p>
+      <w:pPr>
+        <w:numPr>
+          <w:ilvl w:val="0"/>
+          <w:numId w:val="25"/>
+        </w:numPr>
+        <w:tabs>
+          <w:tab w:val="left" w:pos="1530"/>
+        </w:tabs>
+        <w:spacing w:after="0" w:line="360" w:lineRule="auto"/>
+        <w:rPr>
+          <w:rFonts w:ascii="Arial" w:hAnsi="Arial" w:cs="Arial"/>
+          <w:sz w:val="24"/>
+          <w:szCs w:val="24"/>
+          <w:lang w:val="en-PH"/>
+        </w:rPr>
+      </w:pPr>
+      <w:r>
+        <w:rPr>
+          <w:rFonts w:ascii="Arial" w:hAnsi="Arial" w:cs="Arial"/>
+          <w:sz w:val="24"/>
+          <w:szCs w:val="24"/>
+        </w:rPr>
+        <w:t>The proprietor fills up the form with necessary information about the event and clicks “Save Changes”.</w:t>
+      </w:r>
+    </w:p>
+    <w:p>
+      <w:pPr>
+        <w:numPr>
+          <w:ilvl w:val="0"/>
+          <w:numId w:val="25"/>
+        </w:numPr>
+        <w:tabs>
+          <w:tab w:val="left" w:pos="1530"/>
+        </w:tabs>
+        <w:spacing w:after="0" w:line="360" w:lineRule="auto"/>
+        <w:rPr>
+          <w:rFonts w:ascii="Arial" w:hAnsi="Arial" w:cs="Arial"/>
+          <w:sz w:val="24"/>
+          <w:szCs w:val="24"/>
+          <w:lang w:val="en-PH"/>
+        </w:rPr>
+      </w:pPr>
+      <w:r>
+        <w:rPr>
+          <w:rFonts w:ascii="Arial" w:hAnsi="Arial" w:cs="Arial"/>
+          <w:sz w:val="24"/>
+          <w:szCs w:val="24"/>
+        </w:rPr>
+        <w:t>A new event is recorded in the database and will be viewed in the Booking Schedule page.</w:t>
+      </w:r>
+    </w:p>
+    <w:p>
+      <w:pPr>
+        <w:tabs>
+          <w:tab w:val="left" w:pos="1530"/>
+        </w:tabs>
+        <w:spacing w:after="0" w:line="360" w:lineRule="auto"/>
+        <w:ind w:left="1440"/>
+        <w:rPr>
+          <w:rFonts w:ascii="Arial" w:hAnsi="Arial" w:cs="Arial"/>
+          <w:sz w:val="24"/>
+          <w:szCs w:val="24"/>
+          <w:lang w:val="en-PH"/>
+        </w:rPr>
+      </w:pPr>
+    </w:p>
+    <w:p>
+      <w:pPr>
+        <w:tabs>
+          <w:tab w:val="left" w:pos="1530"/>
+        </w:tabs>
+        <w:spacing w:after="0" w:line="360" w:lineRule="auto"/>
+        <w:rPr>
+          <w:rFonts w:ascii="Arial" w:hAnsi="Arial" w:cs="Arial"/>
+          <w:b/>
+          <w:sz w:val="24"/>
+          <w:szCs w:val="24"/>
+        </w:rPr>
+      </w:pPr>
+      <w:r>
+        <w:rPr>
+          <w:rFonts w:ascii="Arial" w:hAnsi="Arial" w:cs="Arial"/>
+          <w:b/>
+          <w:sz w:val="24"/>
+          <w:szCs w:val="24"/>
+        </w:rPr>
+        <w:t>Test Case:</w:t>
+      </w:r>
+    </w:p>
+    <w:p>
+      <w:pPr>
+        <w:tabs>
+          <w:tab w:val="left" w:pos="1530"/>
+        </w:tabs>
+        <w:spacing w:after="0" w:line="360" w:lineRule="auto"/>
+        <w:rPr>
+          <w:rFonts w:ascii="Arial" w:hAnsi="Arial" w:cs="Arial"/>
+          <w:sz w:val="24"/>
+          <w:szCs w:val="24"/>
+          <w:lang w:val="en-PH"/>
+        </w:rPr>
+      </w:pPr>
+      <w:r>
+        <w:rPr>
+          <w:rFonts w:ascii="Arial" w:hAnsi="Arial" w:cs="Arial"/>
+          <w:b/>
+          <w:bCs/>
+          <w:sz w:val="24"/>
+          <w:szCs w:val="24"/>
+        </w:rPr>
+        <w:t>Given</w:t>
+      </w:r>
+      <w:r>
+        <w:rPr>
+          <w:rFonts w:ascii="Arial" w:hAnsi="Arial" w:cs="Arial"/>
+          <w:b/>
+          <w:bCs/>
+          <w:sz w:val="24"/>
+          <w:szCs w:val="24"/>
+        </w:rPr>
+        <w:tab/>
+      </w:r>
+      <w:r>
+        <w:rPr>
+          <w:rFonts w:ascii="Arial" w:hAnsi="Arial" w:cs="Arial"/>
+          <w:sz w:val="24"/>
+          <w:szCs w:val="24"/>
+        </w:rPr>
+        <w:t>A customer wishes to book an event.</w:t>
+      </w:r>
+    </w:p>
+    <w:p>
+      <w:pPr>
+        <w:tabs>
+          <w:tab w:val="left" w:pos="1530"/>
+        </w:tabs>
+        <w:spacing w:after="0" w:line="360" w:lineRule="auto"/>
+        <w:ind w:left="1440" w:hanging="1440"/>
+        <w:rPr>
+          <w:rFonts w:ascii="Arial" w:hAnsi="Arial" w:cs="Arial"/>
+          <w:sz w:val="24"/>
+          <w:szCs w:val="24"/>
+          <w:lang w:val="en-PH"/>
+        </w:rPr>
+      </w:pPr>
+      <w:r>
+        <w:rPr>
+          <w:rFonts w:ascii="Arial" w:hAnsi="Arial" w:cs="Arial"/>
+          <w:b/>
+          <w:bCs/>
+          <w:sz w:val="24"/>
+          <w:szCs w:val="24"/>
+        </w:rPr>
+        <w:t>When</w:t>
+      </w:r>
+      <w:r>
+        <w:rPr>
+          <w:rFonts w:ascii="Arial" w:hAnsi="Arial" w:cs="Arial"/>
+          <w:sz w:val="24"/>
+          <w:szCs w:val="24"/>
+        </w:rPr>
+        <w:tab/>
+        <w:t xml:space="preserve">The </w:t>
+      </w:r>
+      <w:r>
+        <w:rPr>
+          <w:rFonts w:ascii="Arial" w:hAnsi="Arial" w:cs="Arial"/>
+          <w:sz w:val="24"/>
+          <w:szCs w:val="24"/>
+        </w:rPr>
+        <w:t>proprietor</w:t>
+      </w:r>
+      <w:r>
+        <w:rPr>
+          <w:rFonts w:ascii="Arial" w:hAnsi="Arial" w:cs="Arial"/>
+          <w:sz w:val="24"/>
+          <w:szCs w:val="24"/>
+        </w:rPr>
+        <w:t xml:space="preserve"> </w:t>
+      </w:r>
+      <w:r>
+        <w:rPr>
+          <w:rFonts w:ascii="Arial" w:hAnsi="Arial" w:cs="Arial"/>
+          <w:sz w:val="24"/>
+          <w:szCs w:val="24"/>
+        </w:rPr>
+        <w:t xml:space="preserve">fills up </w:t>
+      </w:r>
+      <w:r>
+        <w:rPr>
+          <w:rFonts w:ascii="Arial" w:hAnsi="Arial" w:cs="Arial"/>
+          <w:sz w:val="24"/>
+          <w:szCs w:val="24"/>
+        </w:rPr>
+        <w:t>the “Add Event” form with necessary information about the event and clicks “Save Changes”.</w:t>
+      </w:r>
+    </w:p>
+    <w:p>
+      <w:pPr>
+        <w:tabs>
+          <w:tab w:val="left" w:pos="1530"/>
+        </w:tabs>
+        <w:spacing w:after="0" w:line="360" w:lineRule="auto"/>
+        <w:ind w:left="1440" w:hanging="1440"/>
+        <w:rPr>
+          <w:rFonts w:ascii="Arial" w:hAnsi="Arial" w:cs="Arial"/>
+          <w:sz w:val="24"/>
+          <w:szCs w:val="24"/>
+          <w:lang w:val="en-PH"/>
+        </w:rPr>
+      </w:pPr>
+      <w:r>
+        <w:rPr>
+          <w:rFonts w:ascii="Arial" w:hAnsi="Arial" w:cs="Arial"/>
+          <w:b/>
+          <w:bCs/>
+          <w:sz w:val="24"/>
+          <w:szCs w:val="24"/>
+        </w:rPr>
+        <w:t>Then</w:t>
+      </w:r>
+      <w:r>
+        <w:rPr>
+          <w:rFonts w:ascii="Arial" w:hAnsi="Arial" w:cs="Arial"/>
+          <w:b/>
+          <w:bCs/>
+          <w:sz w:val="24"/>
+          <w:szCs w:val="24"/>
+        </w:rPr>
+        <w:tab/>
+      </w:r>
+      <w:r>
+        <w:rPr>
+          <w:rFonts w:ascii="Arial" w:hAnsi="Arial" w:cs="Arial"/>
+          <w:b/>
+          <w:bCs/>
+          <w:sz w:val="24"/>
+          <w:szCs w:val="24"/>
+        </w:rPr>
+        <w:tab/>
+      </w:r>
+      <w:r>
+        <w:rPr>
+          <w:rFonts w:ascii="Arial" w:hAnsi="Arial" w:cs="Arial"/>
+          <w:bCs/>
+          <w:sz w:val="24"/>
+          <w:szCs w:val="24"/>
+        </w:rPr>
+        <w:t>The new event will be recorded and the designated day of the event will be highlighted in the “Booking Schedule” page.</w:t>
+      </w:r>
     </w:p>
     <w:sectPr>
       <w:pgSz w:w="12240" w:h="15840"/>
@@ -5576,6 +6855,95 @@
     </w:lvl>
   </w:abstractNum>
   <w:abstractNum w:abstractNumId="6">
+    <w:nsid w:val="208E27F2"/>
+    <w:multiLevelType w:val="hybridMultilevel"/>
+    <w:tmpl w:val="41AA7B18"/>
+    <w:lvl w:ilvl="0" w:tplc="98624F86">
+      <w:start w:val="1"/>
+      <w:numFmt w:val="decimal"/>
+      <w:lvlText w:val="%1."/>
+      <w:lvlJc w:val="left"/>
+      <w:pPr>
+        <w:tabs>
+          <w:tab w:val="num" w:pos="1440"/>
+        </w:tabs>
+        <w:ind w:left="1440" w:hanging="360"/>
+      </w:pPr>
+    </w:lvl>
+    <w:lvl w:ilvl="1" w:tplc="04090019" w:tentative="1">
+      <w:start w:val="1"/>
+      <w:numFmt w:val="lowerLetter"/>
+      <w:lvlText w:val="%2."/>
+      <w:lvlJc w:val="left"/>
+      <w:pPr>
+        <w:ind w:left="1440" w:hanging="360"/>
+      </w:pPr>
+    </w:lvl>
+    <w:lvl w:ilvl="2" w:tplc="0409001B" w:tentative="1">
+      <w:start w:val="1"/>
+      <w:numFmt w:val="lowerRoman"/>
+      <w:lvlText w:val="%3."/>
+      <w:lvlJc w:val="right"/>
+      <w:pPr>
+        <w:ind w:left="2160" w:hanging="180"/>
+      </w:pPr>
+    </w:lvl>
+    <w:lvl w:ilvl="3" w:tplc="0409000F" w:tentative="1">
+      <w:start w:val="1"/>
+      <w:numFmt w:val="decimal"/>
+      <w:lvlText w:val="%4."/>
+      <w:lvlJc w:val="left"/>
+      <w:pPr>
+        <w:ind w:left="2880" w:hanging="360"/>
+      </w:pPr>
+    </w:lvl>
+    <w:lvl w:ilvl="4" w:tplc="04090019" w:tentative="1">
+      <w:start w:val="1"/>
+      <w:numFmt w:val="lowerLetter"/>
+      <w:lvlText w:val="%5."/>
+      <w:lvlJc w:val="left"/>
+      <w:pPr>
+        <w:ind w:left="3600" w:hanging="360"/>
+      </w:pPr>
+    </w:lvl>
+    <w:lvl w:ilvl="5" w:tplc="0409001B" w:tentative="1">
+      <w:start w:val="1"/>
+      <w:numFmt w:val="lowerRoman"/>
+      <w:lvlText w:val="%6."/>
+      <w:lvlJc w:val="right"/>
+      <w:pPr>
+        <w:ind w:left="4320" w:hanging="180"/>
+      </w:pPr>
+    </w:lvl>
+    <w:lvl w:ilvl="6" w:tplc="0409000F" w:tentative="1">
+      <w:start w:val="1"/>
+      <w:numFmt w:val="decimal"/>
+      <w:lvlText w:val="%7."/>
+      <w:lvlJc w:val="left"/>
+      <w:pPr>
+        <w:ind w:left="5040" w:hanging="360"/>
+      </w:pPr>
+    </w:lvl>
+    <w:lvl w:ilvl="7" w:tplc="04090019" w:tentative="1">
+      <w:start w:val="1"/>
+      <w:numFmt w:val="lowerLetter"/>
+      <w:lvlText w:val="%8."/>
+      <w:lvlJc w:val="left"/>
+      <w:pPr>
+        <w:ind w:left="5760" w:hanging="360"/>
+      </w:pPr>
+    </w:lvl>
+    <w:lvl w:ilvl="8" w:tplc="0409001B" w:tentative="1">
+      <w:start w:val="1"/>
+      <w:numFmt w:val="lowerRoman"/>
+      <w:lvlText w:val="%9."/>
+      <w:lvlJc w:val="right"/>
+      <w:pPr>
+        <w:ind w:left="6480" w:hanging="180"/>
+      </w:pPr>
+    </w:lvl>
+  </w:abstractNum>
+  <w:abstractNum w:abstractNumId="7">
     <w:nsid w:val="21D5215B"/>
     <w:multiLevelType w:val="hybridMultilevel"/>
     <w:tmpl w:val="D18CA100"/>
@@ -5715,7 +7083,7 @@
       </w:rPr>
     </w:lvl>
   </w:abstractNum>
-  <w:abstractNum w:abstractNumId="7">
+  <w:abstractNum w:abstractNumId="8">
     <w:nsid w:val="242C5BEA"/>
     <w:multiLevelType w:val="hybridMultilevel"/>
     <w:tmpl w:val="D89EE7A8"/>
@@ -5855,7 +7223,7 @@
       </w:rPr>
     </w:lvl>
   </w:abstractNum>
-  <w:abstractNum w:abstractNumId="8">
+  <w:abstractNum w:abstractNumId="9">
     <w:nsid w:val="273C749B"/>
     <w:multiLevelType w:val="hybridMultilevel"/>
     <w:tmpl w:val="3F2E4C00"/>
@@ -5968,7 +7336,7 @@
       </w:pPr>
     </w:lvl>
   </w:abstractNum>
-  <w:abstractNum w:abstractNumId="9">
+  <w:abstractNum w:abstractNumId="10">
     <w:nsid w:val="2C81173E"/>
     <w:multiLevelType w:val="hybridMultilevel"/>
     <w:tmpl w:val="AA18D9D2"/>
@@ -6108,7 +7476,7 @@
       </w:rPr>
     </w:lvl>
   </w:abstractNum>
-  <w:abstractNum w:abstractNumId="10">
+  <w:abstractNum w:abstractNumId="11">
     <w:nsid w:val="2DDB63B0"/>
     <w:multiLevelType w:val="hybridMultilevel"/>
     <w:tmpl w:val="5E7E9962"/>
@@ -6248,7 +7616,7 @@
       </w:rPr>
     </w:lvl>
   </w:abstractNum>
-  <w:abstractNum w:abstractNumId="11">
+  <w:abstractNum w:abstractNumId="12">
     <w:nsid w:val="2E7338AE"/>
     <w:multiLevelType w:val="hybridMultilevel"/>
     <w:tmpl w:val="42B0D028"/>
@@ -6361,7 +7729,7 @@
       </w:pPr>
     </w:lvl>
   </w:abstractNum>
-  <w:abstractNum w:abstractNumId="12">
+  <w:abstractNum w:abstractNumId="13">
     <w:nsid w:val="35A659D3"/>
     <w:multiLevelType w:val="hybridMultilevel"/>
     <w:tmpl w:val="89A2902A"/>
@@ -6501,7 +7869,7 @@
       </w:rPr>
     </w:lvl>
   </w:abstractNum>
-  <w:abstractNum w:abstractNumId="13">
+  <w:abstractNum w:abstractNumId="14">
     <w:nsid w:val="3D7F63F8"/>
     <w:multiLevelType w:val="hybridMultilevel"/>
     <w:tmpl w:val="22404AA2"/>
@@ -6614,7 +7982,7 @@
       </w:rPr>
     </w:lvl>
   </w:abstractNum>
-  <w:abstractNum w:abstractNumId="14">
+  <w:abstractNum w:abstractNumId="15">
     <w:nsid w:val="3DDB3C36"/>
     <w:multiLevelType w:val="hybridMultilevel"/>
     <w:tmpl w:val="2542D258"/>
@@ -6754,7 +8122,7 @@
       </w:rPr>
     </w:lvl>
   </w:abstractNum>
-  <w:abstractNum w:abstractNumId="15">
+  <w:abstractNum w:abstractNumId="16">
     <w:nsid w:val="437526ED"/>
     <w:multiLevelType w:val="hybridMultilevel"/>
     <w:tmpl w:val="020CF6FA"/>
@@ -6894,7 +8262,7 @@
       </w:rPr>
     </w:lvl>
   </w:abstractNum>
-  <w:abstractNum w:abstractNumId="16">
+  <w:abstractNum w:abstractNumId="17">
     <w:nsid w:val="4A363854"/>
     <w:multiLevelType w:val="hybridMultilevel"/>
     <w:tmpl w:val="B1661394"/>
@@ -7007,7 +8375,7 @@
       </w:rPr>
     </w:lvl>
   </w:abstractNum>
-  <w:abstractNum w:abstractNumId="17">
+  <w:abstractNum w:abstractNumId="18">
     <w:nsid w:val="4C714636"/>
     <w:multiLevelType w:val="hybridMultilevel"/>
     <w:tmpl w:val="76422752"/>
@@ -7147,7 +8515,7 @@
       </w:rPr>
     </w:lvl>
   </w:abstractNum>
-  <w:abstractNum w:abstractNumId="18">
+  <w:abstractNum w:abstractNumId="19">
     <w:nsid w:val="5B191EC4"/>
     <w:multiLevelType w:val="hybridMultilevel"/>
     <w:tmpl w:val="FFB0AE18"/>
@@ -7260,7 +8628,7 @@
       </w:pPr>
     </w:lvl>
   </w:abstractNum>
-  <w:abstractNum w:abstractNumId="19">
+  <w:abstractNum w:abstractNumId="20">
     <w:nsid w:val="5C770F50"/>
     <w:multiLevelType w:val="hybridMultilevel"/>
     <w:tmpl w:val="6A6E5F78"/>
@@ -7373,7 +8741,7 @@
       </w:pPr>
     </w:lvl>
   </w:abstractNum>
-  <w:abstractNum w:abstractNumId="20">
+  <w:abstractNum w:abstractNumId="21">
     <w:nsid w:val="652931CB"/>
     <w:multiLevelType w:val="hybridMultilevel"/>
     <w:tmpl w:val="EE1A19FA"/>
@@ -7486,7 +8854,7 @@
       </w:pPr>
     </w:lvl>
   </w:abstractNum>
-  <w:abstractNum w:abstractNumId="21">
+  <w:abstractNum w:abstractNumId="22">
     <w:nsid w:val="685C5D4F"/>
     <w:multiLevelType w:val="hybridMultilevel"/>
     <w:tmpl w:val="B71882E0"/>
@@ -7626,7 +8994,7 @@
       </w:rPr>
     </w:lvl>
   </w:abstractNum>
-  <w:abstractNum w:abstractNumId="22">
+  <w:abstractNum w:abstractNumId="23">
     <w:nsid w:val="6C444D6A"/>
     <w:multiLevelType w:val="hybridMultilevel"/>
     <w:tmpl w:val="5D74BA5A"/>
@@ -7766,7 +9134,7 @@
       </w:rPr>
     </w:lvl>
   </w:abstractNum>
-  <w:abstractNum w:abstractNumId="23">
+  <w:abstractNum w:abstractNumId="24">
     <w:nsid w:val="725A4648"/>
     <w:multiLevelType w:val="hybridMultilevel"/>
     <w:tmpl w:val="00A2A2FC"/>
@@ -7910,31 +9278,31 @@
     <w:abstractNumId w:val="3"/>
   </w:num>
   <w:num w:numId="2">
+    <w:abstractNumId w:val="24"/>
+  </w:num>
+  <w:num w:numId="3">
     <w:abstractNumId w:val="23"/>
   </w:num>
-  <w:num w:numId="3">
-    <w:abstractNumId w:val="22"/>
-  </w:num>
   <w:num w:numId="4">
-    <w:abstractNumId w:val="16"/>
+    <w:abstractNumId w:val="17"/>
   </w:num>
   <w:num w:numId="5">
-    <w:abstractNumId w:val="12"/>
+    <w:abstractNumId w:val="13"/>
   </w:num>
   <w:num w:numId="6">
     <w:abstractNumId w:val="0"/>
   </w:num>
   <w:num w:numId="7">
-    <w:abstractNumId w:val="9"/>
+    <w:abstractNumId w:val="10"/>
   </w:num>
   <w:num w:numId="8">
-    <w:abstractNumId w:val="10"/>
+    <w:abstractNumId w:val="11"/>
   </w:num>
   <w:num w:numId="9">
-    <w:abstractNumId w:val="14"/>
+    <w:abstractNumId w:val="15"/>
   </w:num>
   <w:num w:numId="10">
-    <w:abstractNumId w:val="21"/>
+    <w:abstractNumId w:val="22"/>
   </w:num>
   <w:num w:numId="11">
     <w:abstractNumId w:val="5"/>
@@ -7943,13 +9311,13 @@
     <w:abstractNumId w:val="2"/>
   </w:num>
   <w:num w:numId="13">
-    <w:abstractNumId w:val="13"/>
+    <w:abstractNumId w:val="14"/>
   </w:num>
   <w:num w:numId="14">
-    <w:abstractNumId w:val="7"/>
+    <w:abstractNumId w:val="8"/>
   </w:num>
   <w:num w:numId="15">
-    <w:abstractNumId w:val="18"/>
+    <w:abstractNumId w:val="19"/>
   </w:num>
   <w:num w:numId="16">
     <w:abstractNumId w:val="4"/>
@@ -7958,25 +9326,28 @@
     <w:abstractNumId w:val="1"/>
   </w:num>
   <w:num w:numId="18">
-    <w:abstractNumId w:val="15"/>
+    <w:abstractNumId w:val="16"/>
   </w:num>
   <w:num w:numId="19">
-    <w:abstractNumId w:val="19"/>
+    <w:abstractNumId w:val="20"/>
   </w:num>
   <w:num w:numId="20">
-    <w:abstractNumId w:val="8"/>
+    <w:abstractNumId w:val="9"/>
   </w:num>
   <w:num w:numId="21">
-    <w:abstractNumId w:val="6"/>
+    <w:abstractNumId w:val="7"/>
   </w:num>
   <w:num w:numId="22">
-    <w:abstractNumId w:val="20"/>
+    <w:abstractNumId w:val="21"/>
   </w:num>
   <w:num w:numId="23">
-    <w:abstractNumId w:val="17"/>
+    <w:abstractNumId w:val="18"/>
   </w:num>
   <w:num w:numId="24">
-    <w:abstractNumId w:val="11"/>
+    <w:abstractNumId w:val="12"/>
+  </w:num>
+  <w:num w:numId="25">
+    <w:abstractNumId w:val="6"/>
   </w:num>
 </w:numbering>
 </file>

</xml_diff>